<commit_message>
Update submission doc and output
</commit_message>
<xml_diff>
--- a/Week 1_Design Principles & Patterns_HandsOn.docx
+++ b/Week 1_Design Principles & Patterns_HandsOn.docx
@@ -115,7 +115,21 @@
         <w:rPr>
           <w:rFonts w:ascii="Consolas" w:hAnsi="Consolas"/>
         </w:rPr>
-        <w:t xml:space="preserve">    private Logger() {</w:t>
+        <w:t xml:space="preserve">    private </w:t>
+      </w:r>
+      <w:proofErr w:type="gramStart"/>
+      <w:r>
+        <w:rPr>
+          <w:rFonts w:ascii="Consolas" w:hAnsi="Consolas"/>
+        </w:rPr>
+        <w:t>Logger(</w:t>
+      </w:r>
+      <w:proofErr w:type="gramEnd"/>
+      <w:r>
+        <w:rPr>
+          <w:rFonts w:ascii="Consolas" w:hAnsi="Consolas"/>
+        </w:rPr>
+        <w:t>) {</w:t>
       </w:r>
     </w:p>
     <w:p>
@@ -178,6 +192,7 @@
         <w:t xml:space="preserve">    public static Logger </w:t>
       </w:r>
       <w:proofErr w:type="spellStart"/>
+      <w:proofErr w:type="gramStart"/>
       <w:r>
         <w:rPr>
           <w:rFonts w:ascii="Consolas" w:hAnsi="Consolas"/>
@@ -189,7 +204,14 @@
         <w:rPr>
           <w:rFonts w:ascii="Consolas" w:hAnsi="Consolas"/>
         </w:rPr>
-        <w:t>() {</w:t>
+        <w:t>(</w:t>
+      </w:r>
+      <w:proofErr w:type="gramEnd"/>
+      <w:r>
+        <w:rPr>
+          <w:rFonts w:ascii="Consolas" w:hAnsi="Consolas"/>
+        </w:rPr>
+        <w:t>) {</w:t>
       </w:r>
     </w:p>
     <w:p>
@@ -215,7 +237,21 @@
         <w:rPr>
           <w:rFonts w:ascii="Consolas" w:hAnsi="Consolas"/>
         </w:rPr>
-        <w:t xml:space="preserve">            instance = new Logger();</w:t>
+        <w:t xml:space="preserve">            instance = new </w:t>
+      </w:r>
+      <w:proofErr w:type="gramStart"/>
+      <w:r>
+        <w:rPr>
+          <w:rFonts w:ascii="Consolas" w:hAnsi="Consolas"/>
+        </w:rPr>
+        <w:t>Logger(</w:t>
+      </w:r>
+      <w:proofErr w:type="gramEnd"/>
+      <w:r>
+        <w:rPr>
+          <w:rFonts w:ascii="Consolas" w:hAnsi="Consolas"/>
+        </w:rPr>
+        <w:t>);</w:t>
       </w:r>
     </w:p>
     <w:p>
@@ -274,7 +310,21 @@
         <w:rPr>
           <w:rFonts w:ascii="Consolas" w:hAnsi="Consolas"/>
         </w:rPr>
-        <w:t xml:space="preserve">    public void log(String message) {</w:t>
+        <w:t xml:space="preserve">    public void </w:t>
+      </w:r>
+      <w:proofErr w:type="gramStart"/>
+      <w:r>
+        <w:rPr>
+          <w:rFonts w:ascii="Consolas" w:hAnsi="Consolas"/>
+        </w:rPr>
+        <w:t>log(</w:t>
+      </w:r>
+      <w:proofErr w:type="gramEnd"/>
+      <w:r>
+        <w:rPr>
+          <w:rFonts w:ascii="Consolas" w:hAnsi="Consolas"/>
+        </w:rPr>
+        <w:t>String message) {</w:t>
       </w:r>
     </w:p>
     <w:p>
@@ -391,7 +441,21 @@
         <w:rPr>
           <w:rFonts w:ascii="Consolas" w:hAnsi="Consolas"/>
         </w:rPr>
-        <w:t xml:space="preserve">    public static void main(String[] </w:t>
+        <w:t xml:space="preserve">    public static void </w:t>
+      </w:r>
+      <w:proofErr w:type="gramStart"/>
+      <w:r>
+        <w:rPr>
+          <w:rFonts w:ascii="Consolas" w:hAnsi="Consolas"/>
+        </w:rPr>
+        <w:t>main(</w:t>
+      </w:r>
+      <w:proofErr w:type="gramEnd"/>
+      <w:r>
+        <w:rPr>
+          <w:rFonts w:ascii="Consolas" w:hAnsi="Consolas"/>
+        </w:rPr>
+        <w:t xml:space="preserve">String[] </w:t>
       </w:r>
       <w:proofErr w:type="spellStart"/>
       <w:r>
@@ -479,20 +543,48 @@
         <w:rPr>
           <w:rFonts w:ascii="Consolas" w:hAnsi="Consolas"/>
         </w:rPr>
-        <w:t xml:space="preserve">        logger1.log("This is the first log message.");</w:t>
-      </w:r>
-    </w:p>
-    <w:p>
-      <w:pPr>
-        <w:rPr>
-          <w:rFonts w:ascii="Consolas" w:hAnsi="Consolas"/>
-        </w:rPr>
-      </w:pPr>
-      <w:r>
-        <w:rPr>
-          <w:rFonts w:ascii="Consolas" w:hAnsi="Consolas"/>
-        </w:rPr>
-        <w:t xml:space="preserve">        logger2.log("This is the second log message.");</w:t>
+        <w:t xml:space="preserve">        </w:t>
+      </w:r>
+      <w:proofErr w:type="gramStart"/>
+      <w:r>
+        <w:rPr>
+          <w:rFonts w:ascii="Consolas" w:hAnsi="Consolas"/>
+        </w:rPr>
+        <w:t>logger1.log(</w:t>
+      </w:r>
+      <w:proofErr w:type="gramEnd"/>
+      <w:r>
+        <w:rPr>
+          <w:rFonts w:ascii="Consolas" w:hAnsi="Consolas"/>
+        </w:rPr>
+        <w:t>"This is the first log message.");</w:t>
+      </w:r>
+    </w:p>
+    <w:p>
+      <w:pPr>
+        <w:rPr>
+          <w:rFonts w:ascii="Consolas" w:hAnsi="Consolas"/>
+        </w:rPr>
+      </w:pPr>
+      <w:r>
+        <w:rPr>
+          <w:rFonts w:ascii="Consolas" w:hAnsi="Consolas"/>
+        </w:rPr>
+        <w:t xml:space="preserve">        </w:t>
+      </w:r>
+      <w:proofErr w:type="gramStart"/>
+      <w:r>
+        <w:rPr>
+          <w:rFonts w:ascii="Consolas" w:hAnsi="Consolas"/>
+        </w:rPr>
+        <w:t>logger2.log(</w:t>
+      </w:r>
+      <w:proofErr w:type="gramEnd"/>
+      <w:r>
+        <w:rPr>
+          <w:rFonts w:ascii="Consolas" w:hAnsi="Consolas"/>
+        </w:rPr>
+        <w:t>"This is the second log message.");</w:t>
       </w:r>
     </w:p>
     <w:p>
@@ -513,7 +605,21 @@
           <w:rFonts w:ascii="Consolas" w:hAnsi="Consolas"/>
         </w:rPr>
         <w:lastRenderedPageBreak/>
-        <w:t xml:space="preserve">        if(logger1 == logger2) {</w:t>
+        <w:t xml:space="preserve">        </w:t>
+      </w:r>
+      <w:proofErr w:type="gramStart"/>
+      <w:r>
+        <w:rPr>
+          <w:rFonts w:ascii="Consolas" w:hAnsi="Consolas"/>
+        </w:rPr>
+        <w:t>if(</w:t>
+      </w:r>
+      <w:proofErr w:type="gramEnd"/>
+      <w:r>
+        <w:rPr>
+          <w:rFonts w:ascii="Consolas" w:hAnsi="Consolas"/>
+        </w:rPr>
+        <w:t>logger1 == logger2) {</w:t>
       </w:r>
     </w:p>
     <w:p>
@@ -643,7 +749,7 @@
           <w:noProof/>
         </w:rPr>
         <w:drawing>
-          <wp:anchor distT="0" distB="0" distL="114300" distR="114300" simplePos="0" relativeHeight="251659264" behindDoc="0" locked="0" layoutInCell="1" allowOverlap="1" wp14:anchorId="46569872" wp14:editId="4B553668">
+          <wp:anchor distT="0" distB="0" distL="114300" distR="114300" simplePos="0" relativeHeight="251659264" behindDoc="0" locked="0" layoutInCell="1" allowOverlap="1" wp14:anchorId="46569872" wp14:editId="6C62383F">
             <wp:simplePos x="0" y="0"/>
             <wp:positionH relativeFrom="margin">
               <wp:posOffset>-1270</wp:posOffset>
@@ -896,7 +1002,21 @@
         <w:rPr>
           <w:rFonts w:ascii="Consolas" w:hAnsi="Consolas"/>
         </w:rPr>
-        <w:t xml:space="preserve">    void open();</w:t>
+        <w:t xml:space="preserve">    void </w:t>
+      </w:r>
+      <w:proofErr w:type="gramStart"/>
+      <w:r>
+        <w:rPr>
+          <w:rFonts w:ascii="Consolas" w:hAnsi="Consolas"/>
+        </w:rPr>
+        <w:t>open(</w:t>
+      </w:r>
+      <w:proofErr w:type="gramEnd"/>
+      <w:r>
+        <w:rPr>
+          <w:rFonts w:ascii="Consolas" w:hAnsi="Consolas"/>
+        </w:rPr>
+        <w:t>);</w:t>
       </w:r>
     </w:p>
     <w:p>
@@ -973,7 +1093,21 @@
         <w:rPr>
           <w:rFonts w:ascii="Consolas" w:hAnsi="Consolas"/>
         </w:rPr>
-        <w:t xml:space="preserve">    public void open() {</w:t>
+        <w:t xml:space="preserve">    public void </w:t>
+      </w:r>
+      <w:proofErr w:type="gramStart"/>
+      <w:r>
+        <w:rPr>
+          <w:rFonts w:ascii="Consolas" w:hAnsi="Consolas"/>
+        </w:rPr>
+        <w:t>open(</w:t>
+      </w:r>
+      <w:proofErr w:type="gramEnd"/>
+      <w:r>
+        <w:rPr>
+          <w:rFonts w:ascii="Consolas" w:hAnsi="Consolas"/>
+        </w:rPr>
+        <w:t>) {</w:t>
       </w:r>
     </w:p>
     <w:p>
@@ -1090,7 +1224,21 @@
         <w:rPr>
           <w:rFonts w:ascii="Consolas" w:hAnsi="Consolas"/>
         </w:rPr>
-        <w:t xml:space="preserve">    public void open() {</w:t>
+        <w:t xml:space="preserve">    public void </w:t>
+      </w:r>
+      <w:proofErr w:type="gramStart"/>
+      <w:r>
+        <w:rPr>
+          <w:rFonts w:ascii="Consolas" w:hAnsi="Consolas"/>
+        </w:rPr>
+        <w:t>open(</w:t>
+      </w:r>
+      <w:proofErr w:type="gramEnd"/>
+      <w:r>
+        <w:rPr>
+          <w:rFonts w:ascii="Consolas" w:hAnsi="Consolas"/>
+        </w:rPr>
+        <w:t>) {</w:t>
       </w:r>
     </w:p>
     <w:p>
@@ -1207,7 +1355,21 @@
         <w:rPr>
           <w:rFonts w:ascii="Consolas" w:hAnsi="Consolas"/>
         </w:rPr>
-        <w:t xml:space="preserve">    public void open() {</w:t>
+        <w:t xml:space="preserve">    public void </w:t>
+      </w:r>
+      <w:proofErr w:type="gramStart"/>
+      <w:r>
+        <w:rPr>
+          <w:rFonts w:ascii="Consolas" w:hAnsi="Consolas"/>
+        </w:rPr>
+        <w:t>open(</w:t>
+      </w:r>
+      <w:proofErr w:type="gramEnd"/>
+      <w:r>
+        <w:rPr>
+          <w:rFonts w:ascii="Consolas" w:hAnsi="Consolas"/>
+        </w:rPr>
+        <w:t>) {</w:t>
       </w:r>
     </w:p>
     <w:p>
@@ -1327,6 +1489,7 @@
         <w:t xml:space="preserve">    public abstract Document </w:t>
       </w:r>
       <w:proofErr w:type="spellStart"/>
+      <w:proofErr w:type="gramStart"/>
       <w:r>
         <w:rPr>
           <w:rFonts w:ascii="Consolas" w:hAnsi="Consolas"/>
@@ -1338,7 +1501,14 @@
         <w:rPr>
           <w:rFonts w:ascii="Consolas" w:hAnsi="Consolas"/>
         </w:rPr>
-        <w:t>();</w:t>
+        <w:t>(</w:t>
+      </w:r>
+      <w:proofErr w:type="gramEnd"/>
+      <w:r>
+        <w:rPr>
+          <w:rFonts w:ascii="Consolas" w:hAnsi="Consolas"/>
+        </w:rPr>
+        <w:t>);</w:t>
       </w:r>
     </w:p>
     <w:p>
@@ -1433,6 +1603,7 @@
         <w:t xml:space="preserve">    public Document </w:t>
       </w:r>
       <w:proofErr w:type="spellStart"/>
+      <w:proofErr w:type="gramStart"/>
       <w:r>
         <w:rPr>
           <w:rFonts w:ascii="Consolas" w:hAnsi="Consolas"/>
@@ -1444,7 +1615,14 @@
         <w:rPr>
           <w:rFonts w:ascii="Consolas" w:hAnsi="Consolas"/>
         </w:rPr>
-        <w:t>() {</w:t>
+        <w:t>(</w:t>
+      </w:r>
+      <w:proofErr w:type="gramEnd"/>
+      <w:r>
+        <w:rPr>
+          <w:rFonts w:ascii="Consolas" w:hAnsi="Consolas"/>
+        </w:rPr>
+        <w:t>) {</w:t>
       </w:r>
     </w:p>
     <w:p>
@@ -1460,6 +1638,7 @@
         <w:t xml:space="preserve">        return new </w:t>
       </w:r>
       <w:proofErr w:type="spellStart"/>
+      <w:proofErr w:type="gramStart"/>
       <w:r>
         <w:rPr>
           <w:rFonts w:ascii="Consolas" w:hAnsi="Consolas"/>
@@ -1471,6 +1650,543 @@
         <w:rPr>
           <w:rFonts w:ascii="Consolas" w:hAnsi="Consolas"/>
         </w:rPr>
+        <w:t>(</w:t>
+      </w:r>
+      <w:proofErr w:type="gramEnd"/>
+      <w:r>
+        <w:rPr>
+          <w:rFonts w:ascii="Consolas" w:hAnsi="Consolas"/>
+        </w:rPr>
+        <w:t>);</w:t>
+      </w:r>
+    </w:p>
+    <w:p>
+      <w:pPr>
+        <w:rPr>
+          <w:rFonts w:ascii="Consolas" w:hAnsi="Consolas"/>
+        </w:rPr>
+      </w:pPr>
+      <w:r>
+        <w:rPr>
+          <w:rFonts w:ascii="Consolas" w:hAnsi="Consolas"/>
+        </w:rPr>
+        <w:t xml:space="preserve">    }</w:t>
+      </w:r>
+    </w:p>
+    <w:p>
+      <w:pPr>
+        <w:rPr>
+          <w:rFonts w:ascii="Consolas" w:hAnsi="Consolas"/>
+        </w:rPr>
+      </w:pPr>
+      <w:r>
+        <w:rPr>
+          <w:rFonts w:ascii="Consolas" w:hAnsi="Consolas"/>
+        </w:rPr>
+        <w:t>}</w:t>
+      </w:r>
+    </w:p>
+    <w:p>
+      <w:pPr>
+        <w:rPr>
+          <w:rFonts w:ascii="Consolas" w:hAnsi="Consolas"/>
+        </w:rPr>
+      </w:pPr>
+    </w:p>
+    <w:p>
+      <w:pPr>
+        <w:rPr>
+          <w:rFonts w:ascii="Consolas" w:hAnsi="Consolas"/>
+          <w:b/>
+          <w:bCs/>
+        </w:rPr>
+      </w:pPr>
+      <w:r>
+        <w:rPr>
+          <w:rFonts w:ascii="Consolas" w:hAnsi="Consolas"/>
+          <w:b/>
+          <w:bCs/>
+        </w:rPr>
+        <w:t>//PdfDocumentFactory.java</w:t>
+      </w:r>
+    </w:p>
+    <w:p>
+      <w:pPr>
+        <w:rPr>
+          <w:rFonts w:ascii="Consolas" w:hAnsi="Consolas"/>
+        </w:rPr>
+      </w:pPr>
+      <w:r>
+        <w:rPr>
+          <w:rFonts w:ascii="Consolas" w:hAnsi="Consolas"/>
+        </w:rPr>
+        <w:t xml:space="preserve">public class </w:t>
+      </w:r>
+      <w:proofErr w:type="spellStart"/>
+      <w:r>
+        <w:rPr>
+          <w:rFonts w:ascii="Consolas" w:hAnsi="Consolas"/>
+        </w:rPr>
+        <w:t>PdfDocumentFactory</w:t>
+      </w:r>
+      <w:proofErr w:type="spellEnd"/>
+      <w:r>
+        <w:rPr>
+          <w:rFonts w:ascii="Consolas" w:hAnsi="Consolas"/>
+        </w:rPr>
+        <w:t xml:space="preserve"> extends </w:t>
+      </w:r>
+      <w:proofErr w:type="spellStart"/>
+      <w:r>
+        <w:rPr>
+          <w:rFonts w:ascii="Consolas" w:hAnsi="Consolas"/>
+        </w:rPr>
+        <w:t>DocumentFactory</w:t>
+      </w:r>
+      <w:proofErr w:type="spellEnd"/>
+      <w:r>
+        <w:rPr>
+          <w:rFonts w:ascii="Consolas" w:hAnsi="Consolas"/>
+        </w:rPr>
+        <w:t xml:space="preserve"> {</w:t>
+      </w:r>
+    </w:p>
+    <w:p>
+      <w:pPr>
+        <w:rPr>
+          <w:rFonts w:ascii="Consolas" w:hAnsi="Consolas"/>
+        </w:rPr>
+      </w:pPr>
+      <w:r>
+        <w:rPr>
+          <w:rFonts w:ascii="Consolas" w:hAnsi="Consolas"/>
+        </w:rPr>
+        <w:t xml:space="preserve">    public Document </w:t>
+      </w:r>
+      <w:proofErr w:type="spellStart"/>
+      <w:proofErr w:type="gramStart"/>
+      <w:r>
+        <w:rPr>
+          <w:rFonts w:ascii="Consolas" w:hAnsi="Consolas"/>
+        </w:rPr>
+        <w:t>createDocument</w:t>
+      </w:r>
+      <w:proofErr w:type="spellEnd"/>
+      <w:r>
+        <w:rPr>
+          <w:rFonts w:ascii="Consolas" w:hAnsi="Consolas"/>
+        </w:rPr>
+        <w:t>(</w:t>
+      </w:r>
+      <w:proofErr w:type="gramEnd"/>
+      <w:r>
+        <w:rPr>
+          <w:rFonts w:ascii="Consolas" w:hAnsi="Consolas"/>
+        </w:rPr>
+        <w:t>) {</w:t>
+      </w:r>
+    </w:p>
+    <w:p>
+      <w:pPr>
+        <w:rPr>
+          <w:rFonts w:ascii="Consolas" w:hAnsi="Consolas"/>
+        </w:rPr>
+      </w:pPr>
+      <w:r>
+        <w:rPr>
+          <w:rFonts w:ascii="Consolas" w:hAnsi="Consolas"/>
+        </w:rPr>
+        <w:t xml:space="preserve">        return new </w:t>
+      </w:r>
+      <w:proofErr w:type="spellStart"/>
+      <w:proofErr w:type="gramStart"/>
+      <w:r>
+        <w:rPr>
+          <w:rFonts w:ascii="Consolas" w:hAnsi="Consolas"/>
+        </w:rPr>
+        <w:t>PdfDocument</w:t>
+      </w:r>
+      <w:proofErr w:type="spellEnd"/>
+      <w:r>
+        <w:rPr>
+          <w:rFonts w:ascii="Consolas" w:hAnsi="Consolas"/>
+        </w:rPr>
+        <w:t>(</w:t>
+      </w:r>
+      <w:proofErr w:type="gramEnd"/>
+      <w:r>
+        <w:rPr>
+          <w:rFonts w:ascii="Consolas" w:hAnsi="Consolas"/>
+        </w:rPr>
+        <w:t>);</w:t>
+      </w:r>
+    </w:p>
+    <w:p>
+      <w:pPr>
+        <w:rPr>
+          <w:rFonts w:ascii="Consolas" w:hAnsi="Consolas"/>
+        </w:rPr>
+      </w:pPr>
+      <w:r>
+        <w:rPr>
+          <w:rFonts w:ascii="Consolas" w:hAnsi="Consolas"/>
+        </w:rPr>
+        <w:t xml:space="preserve">    }</w:t>
+      </w:r>
+    </w:p>
+    <w:p>
+      <w:pPr>
+        <w:rPr>
+          <w:rFonts w:ascii="Consolas" w:hAnsi="Consolas"/>
+        </w:rPr>
+      </w:pPr>
+      <w:r>
+        <w:rPr>
+          <w:rFonts w:ascii="Consolas" w:hAnsi="Consolas"/>
+        </w:rPr>
+        <w:t>}</w:t>
+      </w:r>
+    </w:p>
+    <w:p>
+      <w:pPr>
+        <w:rPr>
+          <w:rFonts w:ascii="Consolas" w:hAnsi="Consolas"/>
+        </w:rPr>
+      </w:pPr>
+    </w:p>
+    <w:p>
+      <w:pPr>
+        <w:rPr>
+          <w:rFonts w:ascii="Consolas" w:hAnsi="Consolas"/>
+          <w:b/>
+          <w:bCs/>
+        </w:rPr>
+      </w:pPr>
+      <w:r>
+        <w:rPr>
+          <w:rFonts w:ascii="Consolas" w:hAnsi="Consolas"/>
+          <w:b/>
+          <w:bCs/>
+        </w:rPr>
+        <w:t>//ExcelDocumentFactory.java</w:t>
+      </w:r>
+    </w:p>
+    <w:p>
+      <w:pPr>
+        <w:rPr>
+          <w:rFonts w:ascii="Consolas" w:hAnsi="Consolas"/>
+        </w:rPr>
+      </w:pPr>
+      <w:r>
+        <w:rPr>
+          <w:rFonts w:ascii="Consolas" w:hAnsi="Consolas"/>
+        </w:rPr>
+        <w:t xml:space="preserve">public class </w:t>
+      </w:r>
+      <w:proofErr w:type="spellStart"/>
+      <w:r>
+        <w:rPr>
+          <w:rFonts w:ascii="Consolas" w:hAnsi="Consolas"/>
+        </w:rPr>
+        <w:t>ExcelDocumentFactory</w:t>
+      </w:r>
+      <w:proofErr w:type="spellEnd"/>
+      <w:r>
+        <w:rPr>
+          <w:rFonts w:ascii="Consolas" w:hAnsi="Consolas"/>
+        </w:rPr>
+        <w:t xml:space="preserve"> extends </w:t>
+      </w:r>
+      <w:proofErr w:type="spellStart"/>
+      <w:r>
+        <w:rPr>
+          <w:rFonts w:ascii="Consolas" w:hAnsi="Consolas"/>
+        </w:rPr>
+        <w:t>DocumentFactory</w:t>
+      </w:r>
+      <w:proofErr w:type="spellEnd"/>
+      <w:r>
+        <w:rPr>
+          <w:rFonts w:ascii="Consolas" w:hAnsi="Consolas"/>
+        </w:rPr>
+        <w:t xml:space="preserve"> {</w:t>
+      </w:r>
+    </w:p>
+    <w:p>
+      <w:pPr>
+        <w:rPr>
+          <w:rFonts w:ascii="Consolas" w:hAnsi="Consolas"/>
+        </w:rPr>
+      </w:pPr>
+      <w:r>
+        <w:rPr>
+          <w:rFonts w:ascii="Consolas" w:hAnsi="Consolas"/>
+        </w:rPr>
+        <w:t xml:space="preserve">    public Document </w:t>
+      </w:r>
+      <w:proofErr w:type="spellStart"/>
+      <w:proofErr w:type="gramStart"/>
+      <w:r>
+        <w:rPr>
+          <w:rFonts w:ascii="Consolas" w:hAnsi="Consolas"/>
+        </w:rPr>
+        <w:t>createDocument</w:t>
+      </w:r>
+      <w:proofErr w:type="spellEnd"/>
+      <w:r>
+        <w:rPr>
+          <w:rFonts w:ascii="Consolas" w:hAnsi="Consolas"/>
+        </w:rPr>
+        <w:t>(</w:t>
+      </w:r>
+      <w:proofErr w:type="gramEnd"/>
+      <w:r>
+        <w:rPr>
+          <w:rFonts w:ascii="Consolas" w:hAnsi="Consolas"/>
+        </w:rPr>
+        <w:t>) {</w:t>
+      </w:r>
+    </w:p>
+    <w:p>
+      <w:pPr>
+        <w:rPr>
+          <w:rFonts w:ascii="Consolas" w:hAnsi="Consolas"/>
+        </w:rPr>
+      </w:pPr>
+      <w:r>
+        <w:rPr>
+          <w:rFonts w:ascii="Consolas" w:hAnsi="Consolas"/>
+        </w:rPr>
+        <w:t xml:space="preserve">        return new </w:t>
+      </w:r>
+      <w:proofErr w:type="spellStart"/>
+      <w:proofErr w:type="gramStart"/>
+      <w:r>
+        <w:rPr>
+          <w:rFonts w:ascii="Consolas" w:hAnsi="Consolas"/>
+        </w:rPr>
+        <w:t>ExcelDocument</w:t>
+      </w:r>
+      <w:proofErr w:type="spellEnd"/>
+      <w:r>
+        <w:rPr>
+          <w:rFonts w:ascii="Consolas" w:hAnsi="Consolas"/>
+        </w:rPr>
+        <w:t>(</w:t>
+      </w:r>
+      <w:proofErr w:type="gramEnd"/>
+      <w:r>
+        <w:rPr>
+          <w:rFonts w:ascii="Consolas" w:hAnsi="Consolas"/>
+        </w:rPr>
+        <w:t>);</w:t>
+      </w:r>
+    </w:p>
+    <w:p>
+      <w:pPr>
+        <w:rPr>
+          <w:rFonts w:ascii="Consolas" w:hAnsi="Consolas"/>
+        </w:rPr>
+      </w:pPr>
+      <w:r>
+        <w:rPr>
+          <w:rFonts w:ascii="Consolas" w:hAnsi="Consolas"/>
+        </w:rPr>
+        <w:t xml:space="preserve">    }</w:t>
+      </w:r>
+    </w:p>
+    <w:p>
+      <w:pPr>
+        <w:rPr>
+          <w:rFonts w:ascii="Consolas" w:hAnsi="Consolas"/>
+        </w:rPr>
+      </w:pPr>
+      <w:r>
+        <w:rPr>
+          <w:rFonts w:ascii="Consolas" w:hAnsi="Consolas"/>
+        </w:rPr>
+        <w:t>}</w:t>
+      </w:r>
+    </w:p>
+    <w:p>
+      <w:pPr>
+        <w:rPr>
+          <w:rFonts w:ascii="Consolas" w:hAnsi="Consolas"/>
+        </w:rPr>
+      </w:pPr>
+    </w:p>
+    <w:p>
+      <w:pPr>
+        <w:rPr>
+          <w:rFonts w:ascii="Consolas" w:hAnsi="Consolas"/>
+          <w:b/>
+          <w:bCs/>
+        </w:rPr>
+      </w:pPr>
+      <w:r>
+        <w:rPr>
+          <w:rFonts w:ascii="Consolas" w:hAnsi="Consolas"/>
+          <w:b/>
+          <w:bCs/>
+        </w:rPr>
+        <w:t>//App.java</w:t>
+      </w:r>
+    </w:p>
+    <w:p>
+      <w:pPr>
+        <w:rPr>
+          <w:rFonts w:ascii="Consolas" w:hAnsi="Consolas"/>
+        </w:rPr>
+      </w:pPr>
+      <w:r>
+        <w:rPr>
+          <w:rFonts w:ascii="Consolas" w:hAnsi="Consolas"/>
+        </w:rPr>
+        <w:t>public class App {</w:t>
+      </w:r>
+    </w:p>
+    <w:p>
+      <w:pPr>
+        <w:rPr>
+          <w:rFonts w:ascii="Consolas" w:hAnsi="Consolas"/>
+        </w:rPr>
+      </w:pPr>
+      <w:r>
+        <w:rPr>
+          <w:rFonts w:ascii="Consolas" w:hAnsi="Consolas"/>
+        </w:rPr>
+        <w:t xml:space="preserve">    public static void </w:t>
+      </w:r>
+      <w:proofErr w:type="gramStart"/>
+      <w:r>
+        <w:rPr>
+          <w:rFonts w:ascii="Consolas" w:hAnsi="Consolas"/>
+        </w:rPr>
+        <w:t>main(</w:t>
+      </w:r>
+      <w:proofErr w:type="gramEnd"/>
+      <w:r>
+        <w:rPr>
+          <w:rFonts w:ascii="Consolas" w:hAnsi="Consolas"/>
+        </w:rPr>
+        <w:t xml:space="preserve">String[] </w:t>
+      </w:r>
+      <w:proofErr w:type="spellStart"/>
+      <w:r>
+        <w:rPr>
+          <w:rFonts w:ascii="Consolas" w:hAnsi="Consolas"/>
+        </w:rPr>
+        <w:t>args</w:t>
+      </w:r>
+      <w:proofErr w:type="spellEnd"/>
+      <w:r>
+        <w:rPr>
+          <w:rFonts w:ascii="Consolas" w:hAnsi="Consolas"/>
+        </w:rPr>
+        <w:t>){</w:t>
+      </w:r>
+    </w:p>
+    <w:p>
+      <w:pPr>
+        <w:rPr>
+          <w:rFonts w:ascii="Consolas" w:hAnsi="Consolas"/>
+        </w:rPr>
+      </w:pPr>
+      <w:r>
+        <w:rPr>
+          <w:rFonts w:ascii="Consolas" w:hAnsi="Consolas"/>
+        </w:rPr>
+        <w:t xml:space="preserve">        </w:t>
+      </w:r>
+      <w:proofErr w:type="spellStart"/>
+      <w:r>
+        <w:rPr>
+          <w:rFonts w:ascii="Consolas" w:hAnsi="Consolas"/>
+        </w:rPr>
+        <w:t>DocumentFactory</w:t>
+      </w:r>
+      <w:proofErr w:type="spellEnd"/>
+      <w:r>
+        <w:rPr>
+          <w:rFonts w:ascii="Consolas" w:hAnsi="Consolas"/>
+        </w:rPr>
+        <w:t xml:space="preserve"> </w:t>
+      </w:r>
+      <w:proofErr w:type="spellStart"/>
+      <w:r>
+        <w:rPr>
+          <w:rFonts w:ascii="Consolas" w:hAnsi="Consolas"/>
+        </w:rPr>
+        <w:t>wordFactory</w:t>
+      </w:r>
+      <w:proofErr w:type="spellEnd"/>
+      <w:r>
+        <w:rPr>
+          <w:rFonts w:ascii="Consolas" w:hAnsi="Consolas"/>
+        </w:rPr>
+        <w:t xml:space="preserve"> = new </w:t>
+      </w:r>
+      <w:proofErr w:type="spellStart"/>
+      <w:proofErr w:type="gramStart"/>
+      <w:r>
+        <w:rPr>
+          <w:rFonts w:ascii="Consolas" w:hAnsi="Consolas"/>
+        </w:rPr>
+        <w:t>WordDocumentFactory</w:t>
+      </w:r>
+      <w:proofErr w:type="spellEnd"/>
+      <w:r>
+        <w:rPr>
+          <w:rFonts w:ascii="Consolas" w:hAnsi="Consolas"/>
+        </w:rPr>
+        <w:t>(</w:t>
+      </w:r>
+      <w:proofErr w:type="gramEnd"/>
+      <w:r>
+        <w:rPr>
+          <w:rFonts w:ascii="Consolas" w:hAnsi="Consolas"/>
+        </w:rPr>
+        <w:t>);</w:t>
+      </w:r>
+    </w:p>
+    <w:p>
+      <w:pPr>
+        <w:rPr>
+          <w:rFonts w:ascii="Consolas" w:hAnsi="Consolas"/>
+        </w:rPr>
+      </w:pPr>
+      <w:r>
+        <w:rPr>
+          <w:rFonts w:ascii="Consolas" w:hAnsi="Consolas"/>
+        </w:rPr>
+        <w:t xml:space="preserve">        Document </w:t>
+      </w:r>
+      <w:proofErr w:type="spellStart"/>
+      <w:r>
+        <w:rPr>
+          <w:rFonts w:ascii="Consolas" w:hAnsi="Consolas"/>
+        </w:rPr>
+        <w:t>wordDoc</w:t>
+      </w:r>
+      <w:proofErr w:type="spellEnd"/>
+      <w:r>
+        <w:rPr>
+          <w:rFonts w:ascii="Consolas" w:hAnsi="Consolas"/>
+        </w:rPr>
+        <w:t xml:space="preserve"> = </w:t>
+      </w:r>
+      <w:proofErr w:type="spellStart"/>
+      <w:r>
+        <w:rPr>
+          <w:rFonts w:ascii="Consolas" w:hAnsi="Consolas"/>
+        </w:rPr>
+        <w:t>wordFactory.createDocument</w:t>
+      </w:r>
+      <w:proofErr w:type="spellEnd"/>
+      <w:r>
+        <w:rPr>
+          <w:rFonts w:ascii="Consolas" w:hAnsi="Consolas"/>
+        </w:rPr>
         <w:t>();</w:t>
       </w:r>
     </w:p>
@@ -1484,59 +2200,72 @@
         <w:rPr>
           <w:rFonts w:ascii="Consolas" w:hAnsi="Consolas"/>
         </w:rPr>
-        <w:t xml:space="preserve">    }</w:t>
-      </w:r>
-    </w:p>
-    <w:p>
-      <w:pPr>
-        <w:rPr>
-          <w:rFonts w:ascii="Consolas" w:hAnsi="Consolas"/>
-        </w:rPr>
-      </w:pPr>
-      <w:r>
-        <w:rPr>
-          <w:rFonts w:ascii="Consolas" w:hAnsi="Consolas"/>
-        </w:rPr>
-        <w:t>}</w:t>
-      </w:r>
-    </w:p>
-    <w:p>
-      <w:pPr>
-        <w:rPr>
-          <w:rFonts w:ascii="Consolas" w:hAnsi="Consolas"/>
-        </w:rPr>
-      </w:pPr>
-    </w:p>
-    <w:p>
-      <w:pPr>
-        <w:rPr>
-          <w:rFonts w:ascii="Consolas" w:hAnsi="Consolas"/>
-          <w:b/>
-          <w:bCs/>
-        </w:rPr>
-      </w:pPr>
-      <w:r>
-        <w:rPr>
-          <w:rFonts w:ascii="Consolas" w:hAnsi="Consolas"/>
-          <w:b/>
-          <w:bCs/>
-        </w:rPr>
-        <w:t>//PdfDocumentFactory.java</w:t>
-      </w:r>
-    </w:p>
-    <w:p>
-      <w:pPr>
-        <w:rPr>
-          <w:rFonts w:ascii="Consolas" w:hAnsi="Consolas"/>
-        </w:rPr>
-      </w:pPr>
-      <w:r>
-        <w:rPr>
-          <w:rFonts w:ascii="Consolas" w:hAnsi="Consolas"/>
-        </w:rPr>
-        <w:t xml:space="preserve">public class </w:t>
-      </w:r>
-      <w:proofErr w:type="spellStart"/>
+        <w:t xml:space="preserve">        </w:t>
+      </w:r>
+      <w:proofErr w:type="spellStart"/>
+      <w:r>
+        <w:rPr>
+          <w:rFonts w:ascii="Consolas" w:hAnsi="Consolas"/>
+        </w:rPr>
+        <w:t>wordDoc.open</w:t>
+      </w:r>
+      <w:proofErr w:type="spellEnd"/>
+      <w:r>
+        <w:rPr>
+          <w:rFonts w:ascii="Consolas" w:hAnsi="Consolas"/>
+        </w:rPr>
+        <w:t>();</w:t>
+      </w:r>
+    </w:p>
+    <w:p>
+      <w:pPr>
+        <w:rPr>
+          <w:rFonts w:ascii="Consolas" w:hAnsi="Consolas"/>
+        </w:rPr>
+      </w:pPr>
+    </w:p>
+    <w:p>
+      <w:pPr>
+        <w:rPr>
+          <w:rFonts w:ascii="Consolas" w:hAnsi="Consolas"/>
+        </w:rPr>
+      </w:pPr>
+      <w:r>
+        <w:rPr>
+          <w:rFonts w:ascii="Consolas" w:hAnsi="Consolas"/>
+        </w:rPr>
+        <w:t xml:space="preserve">        </w:t>
+      </w:r>
+      <w:proofErr w:type="spellStart"/>
+      <w:r>
+        <w:rPr>
+          <w:rFonts w:ascii="Consolas" w:hAnsi="Consolas"/>
+        </w:rPr>
+        <w:t>DocumentFactory</w:t>
+      </w:r>
+      <w:proofErr w:type="spellEnd"/>
+      <w:r>
+        <w:rPr>
+          <w:rFonts w:ascii="Consolas" w:hAnsi="Consolas"/>
+        </w:rPr>
+        <w:t xml:space="preserve"> </w:t>
+      </w:r>
+      <w:proofErr w:type="spellStart"/>
+      <w:r>
+        <w:rPr>
+          <w:rFonts w:ascii="Consolas" w:hAnsi="Consolas"/>
+        </w:rPr>
+        <w:t>pdfFactory</w:t>
+      </w:r>
+      <w:proofErr w:type="spellEnd"/>
+      <w:r>
+        <w:rPr>
+          <w:rFonts w:ascii="Consolas" w:hAnsi="Consolas"/>
+        </w:rPr>
+        <w:t xml:space="preserve"> = new </w:t>
+      </w:r>
+      <w:proofErr w:type="spellStart"/>
+      <w:proofErr w:type="gramStart"/>
       <w:r>
         <w:rPr>
           <w:rFonts w:ascii="Consolas" w:hAnsi="Consolas"/>
@@ -1548,495 +2277,14 @@
         <w:rPr>
           <w:rFonts w:ascii="Consolas" w:hAnsi="Consolas"/>
         </w:rPr>
-        <w:t xml:space="preserve"> extends </w:t>
-      </w:r>
-      <w:proofErr w:type="spellStart"/>
-      <w:r>
-        <w:rPr>
-          <w:rFonts w:ascii="Consolas" w:hAnsi="Consolas"/>
-        </w:rPr>
-        <w:t>DocumentFactory</w:t>
-      </w:r>
-      <w:proofErr w:type="spellEnd"/>
-      <w:r>
-        <w:rPr>
-          <w:rFonts w:ascii="Consolas" w:hAnsi="Consolas"/>
-        </w:rPr>
-        <w:t xml:space="preserve"> {</w:t>
-      </w:r>
-    </w:p>
-    <w:p>
-      <w:pPr>
-        <w:rPr>
-          <w:rFonts w:ascii="Consolas" w:hAnsi="Consolas"/>
-        </w:rPr>
-      </w:pPr>
-      <w:r>
-        <w:rPr>
-          <w:rFonts w:ascii="Consolas" w:hAnsi="Consolas"/>
-        </w:rPr>
-        <w:t xml:space="preserve">    public Document </w:t>
-      </w:r>
-      <w:proofErr w:type="spellStart"/>
-      <w:r>
-        <w:rPr>
-          <w:rFonts w:ascii="Consolas" w:hAnsi="Consolas"/>
-        </w:rPr>
-        <w:t>createDocument</w:t>
-      </w:r>
-      <w:proofErr w:type="spellEnd"/>
-      <w:r>
-        <w:rPr>
-          <w:rFonts w:ascii="Consolas" w:hAnsi="Consolas"/>
-        </w:rPr>
-        <w:t>() {</w:t>
-      </w:r>
-    </w:p>
-    <w:p>
-      <w:pPr>
-        <w:rPr>
-          <w:rFonts w:ascii="Consolas" w:hAnsi="Consolas"/>
-        </w:rPr>
-      </w:pPr>
-      <w:r>
-        <w:rPr>
-          <w:rFonts w:ascii="Consolas" w:hAnsi="Consolas"/>
-        </w:rPr>
-        <w:t xml:space="preserve">        return new </w:t>
-      </w:r>
-      <w:proofErr w:type="spellStart"/>
-      <w:r>
-        <w:rPr>
-          <w:rFonts w:ascii="Consolas" w:hAnsi="Consolas"/>
-        </w:rPr>
-        <w:t>PdfDocument</w:t>
-      </w:r>
-      <w:proofErr w:type="spellEnd"/>
-      <w:r>
-        <w:rPr>
-          <w:rFonts w:ascii="Consolas" w:hAnsi="Consolas"/>
-        </w:rPr>
-        <w:t>();</w:t>
-      </w:r>
-    </w:p>
-    <w:p>
-      <w:pPr>
-        <w:rPr>
-          <w:rFonts w:ascii="Consolas" w:hAnsi="Consolas"/>
-        </w:rPr>
-      </w:pPr>
-      <w:r>
-        <w:rPr>
-          <w:rFonts w:ascii="Consolas" w:hAnsi="Consolas"/>
-        </w:rPr>
-        <w:t xml:space="preserve">    }</w:t>
-      </w:r>
-    </w:p>
-    <w:p>
-      <w:pPr>
-        <w:rPr>
-          <w:rFonts w:ascii="Consolas" w:hAnsi="Consolas"/>
-        </w:rPr>
-      </w:pPr>
-      <w:r>
-        <w:rPr>
-          <w:rFonts w:ascii="Consolas" w:hAnsi="Consolas"/>
-        </w:rPr>
-        <w:t>}</w:t>
-      </w:r>
-    </w:p>
-    <w:p>
-      <w:pPr>
-        <w:rPr>
-          <w:rFonts w:ascii="Consolas" w:hAnsi="Consolas"/>
-        </w:rPr>
-      </w:pPr>
-    </w:p>
-    <w:p>
-      <w:pPr>
-        <w:rPr>
-          <w:rFonts w:ascii="Consolas" w:hAnsi="Consolas"/>
-          <w:b/>
-          <w:bCs/>
-        </w:rPr>
-      </w:pPr>
-      <w:r>
-        <w:rPr>
-          <w:rFonts w:ascii="Consolas" w:hAnsi="Consolas"/>
-          <w:b/>
-          <w:bCs/>
-        </w:rPr>
-        <w:t>//ExcelDocumentFactory.java</w:t>
-      </w:r>
-    </w:p>
-    <w:p>
-      <w:pPr>
-        <w:rPr>
-          <w:rFonts w:ascii="Consolas" w:hAnsi="Consolas"/>
-        </w:rPr>
-      </w:pPr>
-      <w:r>
-        <w:rPr>
-          <w:rFonts w:ascii="Consolas" w:hAnsi="Consolas"/>
-        </w:rPr>
-        <w:t xml:space="preserve">public class </w:t>
-      </w:r>
-      <w:proofErr w:type="spellStart"/>
-      <w:r>
-        <w:rPr>
-          <w:rFonts w:ascii="Consolas" w:hAnsi="Consolas"/>
-        </w:rPr>
-        <w:t>ExcelDocumentFactory</w:t>
-      </w:r>
-      <w:proofErr w:type="spellEnd"/>
-      <w:r>
-        <w:rPr>
-          <w:rFonts w:ascii="Consolas" w:hAnsi="Consolas"/>
-        </w:rPr>
-        <w:t xml:space="preserve"> extends </w:t>
-      </w:r>
-      <w:proofErr w:type="spellStart"/>
-      <w:r>
-        <w:rPr>
-          <w:rFonts w:ascii="Consolas" w:hAnsi="Consolas"/>
-        </w:rPr>
-        <w:t>DocumentFactory</w:t>
-      </w:r>
-      <w:proofErr w:type="spellEnd"/>
-      <w:r>
-        <w:rPr>
-          <w:rFonts w:ascii="Consolas" w:hAnsi="Consolas"/>
-        </w:rPr>
-        <w:t xml:space="preserve"> {</w:t>
-      </w:r>
-    </w:p>
-    <w:p>
-      <w:pPr>
-        <w:rPr>
-          <w:rFonts w:ascii="Consolas" w:hAnsi="Consolas"/>
-        </w:rPr>
-      </w:pPr>
-      <w:r>
-        <w:rPr>
-          <w:rFonts w:ascii="Consolas" w:hAnsi="Consolas"/>
-        </w:rPr>
-        <w:t xml:space="preserve">    public Document </w:t>
-      </w:r>
-      <w:proofErr w:type="spellStart"/>
-      <w:r>
-        <w:rPr>
-          <w:rFonts w:ascii="Consolas" w:hAnsi="Consolas"/>
-        </w:rPr>
-        <w:t>createDocument</w:t>
-      </w:r>
-      <w:proofErr w:type="spellEnd"/>
-      <w:r>
-        <w:rPr>
-          <w:rFonts w:ascii="Consolas" w:hAnsi="Consolas"/>
-        </w:rPr>
-        <w:t>() {</w:t>
-      </w:r>
-    </w:p>
-    <w:p>
-      <w:pPr>
-        <w:rPr>
-          <w:rFonts w:ascii="Consolas" w:hAnsi="Consolas"/>
-        </w:rPr>
-      </w:pPr>
-      <w:r>
-        <w:rPr>
-          <w:rFonts w:ascii="Consolas" w:hAnsi="Consolas"/>
-        </w:rPr>
-        <w:t xml:space="preserve">        return new </w:t>
-      </w:r>
-      <w:proofErr w:type="spellStart"/>
-      <w:r>
-        <w:rPr>
-          <w:rFonts w:ascii="Consolas" w:hAnsi="Consolas"/>
-        </w:rPr>
-        <w:t>ExcelDocument</w:t>
-      </w:r>
-      <w:proofErr w:type="spellEnd"/>
-      <w:r>
-        <w:rPr>
-          <w:rFonts w:ascii="Consolas" w:hAnsi="Consolas"/>
-        </w:rPr>
-        <w:t>();</w:t>
-      </w:r>
-    </w:p>
-    <w:p>
-      <w:pPr>
-        <w:rPr>
-          <w:rFonts w:ascii="Consolas" w:hAnsi="Consolas"/>
-        </w:rPr>
-      </w:pPr>
-      <w:r>
-        <w:rPr>
-          <w:rFonts w:ascii="Consolas" w:hAnsi="Consolas"/>
-        </w:rPr>
-        <w:t xml:space="preserve">    }</w:t>
-      </w:r>
-    </w:p>
-    <w:p>
-      <w:pPr>
-        <w:rPr>
-          <w:rFonts w:ascii="Consolas" w:hAnsi="Consolas"/>
-        </w:rPr>
-      </w:pPr>
-      <w:r>
-        <w:rPr>
-          <w:rFonts w:ascii="Consolas" w:hAnsi="Consolas"/>
-        </w:rPr>
-        <w:t>}</w:t>
-      </w:r>
-    </w:p>
-    <w:p>
-      <w:pPr>
-        <w:rPr>
-          <w:rFonts w:ascii="Consolas" w:hAnsi="Consolas"/>
-        </w:rPr>
-      </w:pPr>
-    </w:p>
-    <w:p>
-      <w:pPr>
-        <w:rPr>
-          <w:rFonts w:ascii="Consolas" w:hAnsi="Consolas"/>
-          <w:b/>
-          <w:bCs/>
-        </w:rPr>
-      </w:pPr>
-      <w:r>
-        <w:rPr>
-          <w:rFonts w:ascii="Consolas" w:hAnsi="Consolas"/>
-          <w:b/>
-          <w:bCs/>
-        </w:rPr>
-        <w:t>//App.java</w:t>
-      </w:r>
-    </w:p>
-    <w:p>
-      <w:pPr>
-        <w:rPr>
-          <w:rFonts w:ascii="Consolas" w:hAnsi="Consolas"/>
-        </w:rPr>
-      </w:pPr>
-      <w:r>
-        <w:rPr>
-          <w:rFonts w:ascii="Consolas" w:hAnsi="Consolas"/>
-        </w:rPr>
-        <w:t>public class App {</w:t>
-      </w:r>
-    </w:p>
-    <w:p>
-      <w:pPr>
-        <w:rPr>
-          <w:rFonts w:ascii="Consolas" w:hAnsi="Consolas"/>
-        </w:rPr>
-      </w:pPr>
-      <w:r>
-        <w:rPr>
-          <w:rFonts w:ascii="Consolas" w:hAnsi="Consolas"/>
-        </w:rPr>
-        <w:t xml:space="preserve">    public static void main(String[] </w:t>
-      </w:r>
-      <w:proofErr w:type="spellStart"/>
-      <w:r>
-        <w:rPr>
-          <w:rFonts w:ascii="Consolas" w:hAnsi="Consolas"/>
-        </w:rPr>
-        <w:t>args</w:t>
-      </w:r>
-      <w:proofErr w:type="spellEnd"/>
-      <w:r>
-        <w:rPr>
-          <w:rFonts w:ascii="Consolas" w:hAnsi="Consolas"/>
-        </w:rPr>
-        <w:t>){</w:t>
-      </w:r>
-    </w:p>
-    <w:p>
-      <w:pPr>
-        <w:rPr>
-          <w:rFonts w:ascii="Consolas" w:hAnsi="Consolas"/>
-        </w:rPr>
-      </w:pPr>
-      <w:r>
-        <w:rPr>
-          <w:rFonts w:ascii="Consolas" w:hAnsi="Consolas"/>
-        </w:rPr>
-        <w:t xml:space="preserve">        </w:t>
-      </w:r>
-      <w:proofErr w:type="spellStart"/>
-      <w:r>
-        <w:rPr>
-          <w:rFonts w:ascii="Consolas" w:hAnsi="Consolas"/>
-        </w:rPr>
-        <w:t>DocumentFactory</w:t>
-      </w:r>
-      <w:proofErr w:type="spellEnd"/>
-      <w:r>
-        <w:rPr>
-          <w:rFonts w:ascii="Consolas" w:hAnsi="Consolas"/>
-        </w:rPr>
-        <w:t xml:space="preserve"> </w:t>
-      </w:r>
-      <w:proofErr w:type="spellStart"/>
-      <w:r>
-        <w:rPr>
-          <w:rFonts w:ascii="Consolas" w:hAnsi="Consolas"/>
-        </w:rPr>
-        <w:t>wordFactory</w:t>
-      </w:r>
-      <w:proofErr w:type="spellEnd"/>
-      <w:r>
-        <w:rPr>
-          <w:rFonts w:ascii="Consolas" w:hAnsi="Consolas"/>
-        </w:rPr>
-        <w:t xml:space="preserve"> = new </w:t>
-      </w:r>
-      <w:proofErr w:type="spellStart"/>
-      <w:r>
-        <w:rPr>
-          <w:rFonts w:ascii="Consolas" w:hAnsi="Consolas"/>
-        </w:rPr>
-        <w:t>WordDocumentFactory</w:t>
-      </w:r>
-      <w:proofErr w:type="spellEnd"/>
-      <w:r>
-        <w:rPr>
-          <w:rFonts w:ascii="Consolas" w:hAnsi="Consolas"/>
-        </w:rPr>
-        <w:t>();</w:t>
-      </w:r>
-    </w:p>
-    <w:p>
-      <w:pPr>
-        <w:rPr>
-          <w:rFonts w:ascii="Consolas" w:hAnsi="Consolas"/>
-        </w:rPr>
-      </w:pPr>
-      <w:r>
-        <w:rPr>
-          <w:rFonts w:ascii="Consolas" w:hAnsi="Consolas"/>
-        </w:rPr>
-        <w:t xml:space="preserve">        Document </w:t>
-      </w:r>
-      <w:proofErr w:type="spellStart"/>
-      <w:r>
-        <w:rPr>
-          <w:rFonts w:ascii="Consolas" w:hAnsi="Consolas"/>
-        </w:rPr>
-        <w:t>wordDoc</w:t>
-      </w:r>
-      <w:proofErr w:type="spellEnd"/>
-      <w:r>
-        <w:rPr>
-          <w:rFonts w:ascii="Consolas" w:hAnsi="Consolas"/>
-        </w:rPr>
-        <w:t xml:space="preserve"> = </w:t>
-      </w:r>
-      <w:proofErr w:type="spellStart"/>
-      <w:r>
-        <w:rPr>
-          <w:rFonts w:ascii="Consolas" w:hAnsi="Consolas"/>
-        </w:rPr>
-        <w:t>wordFactory.createDocument</w:t>
-      </w:r>
-      <w:proofErr w:type="spellEnd"/>
-      <w:r>
-        <w:rPr>
-          <w:rFonts w:ascii="Consolas" w:hAnsi="Consolas"/>
-        </w:rPr>
-        <w:t>();</w:t>
-      </w:r>
-    </w:p>
-    <w:p>
-      <w:pPr>
-        <w:rPr>
-          <w:rFonts w:ascii="Consolas" w:hAnsi="Consolas"/>
-        </w:rPr>
-      </w:pPr>
-      <w:r>
-        <w:rPr>
-          <w:rFonts w:ascii="Consolas" w:hAnsi="Consolas"/>
-        </w:rPr>
-        <w:t xml:space="preserve">        </w:t>
-      </w:r>
-      <w:proofErr w:type="spellStart"/>
-      <w:r>
-        <w:rPr>
-          <w:rFonts w:ascii="Consolas" w:hAnsi="Consolas"/>
-        </w:rPr>
-        <w:t>wordDoc.open</w:t>
-      </w:r>
-      <w:proofErr w:type="spellEnd"/>
-      <w:r>
-        <w:rPr>
-          <w:rFonts w:ascii="Consolas" w:hAnsi="Consolas"/>
-        </w:rPr>
-        <w:t>();</w:t>
-      </w:r>
-    </w:p>
-    <w:p>
-      <w:pPr>
-        <w:rPr>
-          <w:rFonts w:ascii="Consolas" w:hAnsi="Consolas"/>
-        </w:rPr>
-      </w:pPr>
-    </w:p>
-    <w:p>
-      <w:pPr>
-        <w:rPr>
-          <w:rFonts w:ascii="Consolas" w:hAnsi="Consolas"/>
-        </w:rPr>
-      </w:pPr>
-      <w:r>
-        <w:rPr>
-          <w:rFonts w:ascii="Consolas" w:hAnsi="Consolas"/>
-        </w:rPr>
-        <w:t xml:space="preserve">        </w:t>
-      </w:r>
-      <w:proofErr w:type="spellStart"/>
-      <w:r>
-        <w:rPr>
-          <w:rFonts w:ascii="Consolas" w:hAnsi="Consolas"/>
-        </w:rPr>
-        <w:t>DocumentFactory</w:t>
-      </w:r>
-      <w:proofErr w:type="spellEnd"/>
-      <w:r>
-        <w:rPr>
-          <w:rFonts w:ascii="Consolas" w:hAnsi="Consolas"/>
-        </w:rPr>
-        <w:t xml:space="preserve"> </w:t>
-      </w:r>
-      <w:proofErr w:type="spellStart"/>
-      <w:r>
-        <w:rPr>
-          <w:rFonts w:ascii="Consolas" w:hAnsi="Consolas"/>
-        </w:rPr>
-        <w:t>pdfFactory</w:t>
-      </w:r>
-      <w:proofErr w:type="spellEnd"/>
-      <w:r>
-        <w:rPr>
-          <w:rFonts w:ascii="Consolas" w:hAnsi="Consolas"/>
-        </w:rPr>
-        <w:t xml:space="preserve"> = new </w:t>
-      </w:r>
-      <w:proofErr w:type="spellStart"/>
-      <w:r>
-        <w:rPr>
-          <w:rFonts w:ascii="Consolas" w:hAnsi="Consolas"/>
-        </w:rPr>
-        <w:t>PdfDocumentFactory</w:t>
-      </w:r>
-      <w:proofErr w:type="spellEnd"/>
-      <w:r>
-        <w:rPr>
-          <w:rFonts w:ascii="Consolas" w:hAnsi="Consolas"/>
-        </w:rPr>
-        <w:t>();</w:t>
+        <w:t>(</w:t>
+      </w:r>
+      <w:proofErr w:type="gramEnd"/>
+      <w:r>
+        <w:rPr>
+          <w:rFonts w:ascii="Consolas" w:hAnsi="Consolas"/>
+        </w:rPr>
+        <w:t>);</w:t>
       </w:r>
     </w:p>
     <w:p>
@@ -2156,6 +2404,7 @@
         <w:t xml:space="preserve"> = new </w:t>
       </w:r>
       <w:proofErr w:type="spellStart"/>
+      <w:proofErr w:type="gramStart"/>
       <w:r>
         <w:rPr>
           <w:rFonts w:ascii="Consolas" w:hAnsi="Consolas"/>
@@ -2167,7 +2416,14 @@
         <w:rPr>
           <w:rFonts w:ascii="Consolas" w:hAnsi="Consolas"/>
         </w:rPr>
-        <w:t>();</w:t>
+        <w:t>(</w:t>
+      </w:r>
+      <w:proofErr w:type="gramEnd"/>
+      <w:r>
+        <w:rPr>
+          <w:rFonts w:ascii="Consolas" w:hAnsi="Consolas"/>
+        </w:rPr>
+        <w:t>);</w:t>
       </w:r>
     </w:p>
     <w:p>
@@ -2288,7 +2544,7 @@
           <w:noProof/>
         </w:rPr>
         <w:drawing>
-          <wp:anchor distT="0" distB="0" distL="114300" distR="114300" simplePos="0" relativeHeight="251658240" behindDoc="0" locked="0" layoutInCell="1" allowOverlap="1" wp14:anchorId="1529BDE0" wp14:editId="017A4928">
+          <wp:anchor distT="0" distB="0" distL="114300" distR="114300" simplePos="0" relativeHeight="251658240" behindDoc="0" locked="0" layoutInCell="1" allowOverlap="1" wp14:anchorId="1529BDE0" wp14:editId="61900023">
             <wp:simplePos x="0" y="0"/>
             <wp:positionH relativeFrom="margin">
               <wp:posOffset>-1270</wp:posOffset>
@@ -2370,6 +2626,1901 @@
           <w:bCs/>
         </w:rPr>
       </w:pPr>
+    </w:p>
+    <w:p>
+      <w:pPr>
+        <w:rPr>
+          <w:b/>
+          <w:bCs/>
+        </w:rPr>
+      </w:pPr>
+    </w:p>
+    <w:p>
+      <w:pPr>
+        <w:rPr>
+          <w:b/>
+          <w:bCs/>
+        </w:rPr>
+      </w:pPr>
+    </w:p>
+    <w:p>
+      <w:pPr>
+        <w:rPr>
+          <w:b/>
+          <w:bCs/>
+        </w:rPr>
+      </w:pPr>
+    </w:p>
+    <w:p>
+      <w:pPr>
+        <w:rPr>
+          <w:b/>
+          <w:bCs/>
+        </w:rPr>
+      </w:pPr>
+    </w:p>
+    <w:p>
+      <w:pPr>
+        <w:rPr>
+          <w:b/>
+          <w:bCs/>
+        </w:rPr>
+      </w:pPr>
+    </w:p>
+    <w:p>
+      <w:pPr>
+        <w:rPr>
+          <w:b/>
+          <w:bCs/>
+        </w:rPr>
+      </w:pPr>
+    </w:p>
+    <w:p>
+      <w:pPr>
+        <w:rPr>
+          <w:b/>
+          <w:bCs/>
+        </w:rPr>
+      </w:pPr>
+    </w:p>
+    <w:p>
+      <w:pPr>
+        <w:rPr>
+          <w:b/>
+          <w:bCs/>
+        </w:rPr>
+      </w:pPr>
+    </w:p>
+    <w:p>
+      <w:pPr>
+        <w:rPr>
+          <w:b/>
+          <w:bCs/>
+        </w:rPr>
+      </w:pPr>
+    </w:p>
+    <w:p>
+      <w:pPr>
+        <w:rPr>
+          <w:b/>
+          <w:bCs/>
+        </w:rPr>
+      </w:pPr>
+    </w:p>
+    <w:p>
+      <w:pPr>
+        <w:rPr>
+          <w:b/>
+          <w:bCs/>
+        </w:rPr>
+      </w:pPr>
+    </w:p>
+    <w:p>
+      <w:pPr>
+        <w:rPr>
+          <w:b/>
+          <w:bCs/>
+        </w:rPr>
+      </w:pPr>
+    </w:p>
+    <w:p>
+      <w:pPr>
+        <w:rPr>
+          <w:b/>
+          <w:bCs/>
+        </w:rPr>
+      </w:pPr>
+    </w:p>
+    <w:p>
+      <w:pPr>
+        <w:rPr>
+          <w:sz w:val="28"/>
+          <w:szCs w:val="28"/>
+        </w:rPr>
+      </w:pPr>
+      <w:r>
+        <w:rPr>
+          <w:b/>
+          <w:bCs/>
+          <w:sz w:val="28"/>
+          <w:szCs w:val="28"/>
+        </w:rPr>
+        <w:lastRenderedPageBreak/>
+        <w:t>Exercise 3: Implementing the Builder Pattern</w:t>
+      </w:r>
+    </w:p>
+    <w:p>
+      <w:pPr>
+        <w:rPr>
+          <w:sz w:val="28"/>
+          <w:szCs w:val="28"/>
+        </w:rPr>
+      </w:pPr>
+    </w:p>
+    <w:p>
+      <w:pPr>
+        <w:rPr>
+          <w:b/>
+          <w:bCs/>
+          <w:sz w:val="24"/>
+          <w:szCs w:val="24"/>
+        </w:rPr>
+      </w:pPr>
+      <w:r>
+        <w:rPr>
+          <w:b/>
+          <w:bCs/>
+          <w:sz w:val="24"/>
+          <w:szCs w:val="24"/>
+        </w:rPr>
+        <w:t>Code:</w:t>
+      </w:r>
+    </w:p>
+    <w:p>
+      <w:pPr>
+        <w:rPr>
+          <w:rFonts w:ascii="Consolas" w:hAnsi="Consolas"/>
+          <w:b/>
+          <w:bCs/>
+        </w:rPr>
+      </w:pPr>
+      <w:r>
+        <w:rPr>
+          <w:rFonts w:ascii="Consolas" w:hAnsi="Consolas"/>
+          <w:b/>
+          <w:bCs/>
+        </w:rPr>
+        <w:t>//</w:t>
+      </w:r>
+      <w:r>
+        <w:rPr>
+          <w:rFonts w:ascii="Consolas" w:hAnsi="Consolas"/>
+          <w:b/>
+          <w:bCs/>
+        </w:rPr>
+        <w:t>Computer</w:t>
+      </w:r>
+      <w:r>
+        <w:rPr>
+          <w:rFonts w:ascii="Consolas" w:hAnsi="Consolas"/>
+          <w:b/>
+          <w:bCs/>
+        </w:rPr>
+        <w:t>.java</w:t>
+      </w:r>
+    </w:p>
+    <w:p>
+      <w:pPr>
+        <w:rPr>
+          <w:rFonts w:ascii="Consolas" w:hAnsi="Consolas"/>
+        </w:rPr>
+      </w:pPr>
+      <w:r>
+        <w:rPr>
+          <w:rFonts w:ascii="Consolas" w:hAnsi="Consolas"/>
+        </w:rPr>
+        <w:t>public class Computer {</w:t>
+      </w:r>
+    </w:p>
+    <w:p>
+      <w:pPr>
+        <w:rPr>
+          <w:rFonts w:ascii="Consolas" w:hAnsi="Consolas"/>
+        </w:rPr>
+      </w:pPr>
+      <w:r>
+        <w:rPr>
+          <w:rFonts w:ascii="Consolas" w:hAnsi="Consolas"/>
+        </w:rPr>
+        <w:t xml:space="preserve">    private String CPU;</w:t>
+      </w:r>
+    </w:p>
+    <w:p>
+      <w:pPr>
+        <w:rPr>
+          <w:rFonts w:ascii="Consolas" w:hAnsi="Consolas"/>
+        </w:rPr>
+      </w:pPr>
+      <w:r>
+        <w:rPr>
+          <w:rFonts w:ascii="Consolas" w:hAnsi="Consolas"/>
+        </w:rPr>
+        <w:t xml:space="preserve">    private String RAM;</w:t>
+      </w:r>
+    </w:p>
+    <w:p>
+      <w:pPr>
+        <w:rPr>
+          <w:rFonts w:ascii="Consolas" w:hAnsi="Consolas"/>
+        </w:rPr>
+      </w:pPr>
+      <w:r>
+        <w:rPr>
+          <w:rFonts w:ascii="Consolas" w:hAnsi="Consolas"/>
+        </w:rPr>
+        <w:t xml:space="preserve">    private String storage;</w:t>
+      </w:r>
+    </w:p>
+    <w:p>
+      <w:pPr>
+        <w:rPr>
+          <w:rFonts w:ascii="Consolas" w:hAnsi="Consolas"/>
+        </w:rPr>
+      </w:pPr>
+    </w:p>
+    <w:p>
+      <w:pPr>
+        <w:rPr>
+          <w:rFonts w:ascii="Consolas" w:hAnsi="Consolas"/>
+        </w:rPr>
+      </w:pPr>
+      <w:r>
+        <w:rPr>
+          <w:rFonts w:ascii="Consolas" w:hAnsi="Consolas"/>
+        </w:rPr>
+        <w:t xml:space="preserve">    private </w:t>
+      </w:r>
+      <w:proofErr w:type="gramStart"/>
+      <w:r>
+        <w:rPr>
+          <w:rFonts w:ascii="Consolas" w:hAnsi="Consolas"/>
+        </w:rPr>
+        <w:t>Computer(</w:t>
+      </w:r>
+      <w:proofErr w:type="gramEnd"/>
+      <w:r>
+        <w:rPr>
+          <w:rFonts w:ascii="Consolas" w:hAnsi="Consolas"/>
+        </w:rPr>
+        <w:t>Builder builder) {</w:t>
+      </w:r>
+    </w:p>
+    <w:p>
+      <w:pPr>
+        <w:rPr>
+          <w:rFonts w:ascii="Consolas" w:hAnsi="Consolas"/>
+        </w:rPr>
+      </w:pPr>
+      <w:r>
+        <w:rPr>
+          <w:rFonts w:ascii="Consolas" w:hAnsi="Consolas"/>
+        </w:rPr>
+        <w:t xml:space="preserve">        </w:t>
+      </w:r>
+      <w:proofErr w:type="spellStart"/>
+      <w:r>
+        <w:rPr>
+          <w:rFonts w:ascii="Consolas" w:hAnsi="Consolas"/>
+        </w:rPr>
+        <w:t>this.CPU</w:t>
+      </w:r>
+      <w:proofErr w:type="spellEnd"/>
+      <w:r>
+        <w:rPr>
+          <w:rFonts w:ascii="Consolas" w:hAnsi="Consolas"/>
+        </w:rPr>
+        <w:t xml:space="preserve"> = </w:t>
+      </w:r>
+      <w:proofErr w:type="spellStart"/>
+      <w:r>
+        <w:rPr>
+          <w:rFonts w:ascii="Consolas" w:hAnsi="Consolas"/>
+        </w:rPr>
+        <w:t>builder.CPU</w:t>
+      </w:r>
+      <w:proofErr w:type="spellEnd"/>
+      <w:r>
+        <w:rPr>
+          <w:rFonts w:ascii="Consolas" w:hAnsi="Consolas"/>
+        </w:rPr>
+        <w:t>;</w:t>
+      </w:r>
+    </w:p>
+    <w:p>
+      <w:pPr>
+        <w:rPr>
+          <w:rFonts w:ascii="Consolas" w:hAnsi="Consolas"/>
+        </w:rPr>
+      </w:pPr>
+      <w:r>
+        <w:rPr>
+          <w:rFonts w:ascii="Consolas" w:hAnsi="Consolas"/>
+        </w:rPr>
+        <w:t xml:space="preserve">        </w:t>
+      </w:r>
+      <w:proofErr w:type="spellStart"/>
+      <w:r>
+        <w:rPr>
+          <w:rFonts w:ascii="Consolas" w:hAnsi="Consolas"/>
+        </w:rPr>
+        <w:t>this.RAM</w:t>
+      </w:r>
+      <w:proofErr w:type="spellEnd"/>
+      <w:r>
+        <w:rPr>
+          <w:rFonts w:ascii="Consolas" w:hAnsi="Consolas"/>
+        </w:rPr>
+        <w:t xml:space="preserve"> = </w:t>
+      </w:r>
+      <w:proofErr w:type="spellStart"/>
+      <w:r>
+        <w:rPr>
+          <w:rFonts w:ascii="Consolas" w:hAnsi="Consolas"/>
+        </w:rPr>
+        <w:t>builder.RAM</w:t>
+      </w:r>
+      <w:proofErr w:type="spellEnd"/>
+      <w:r>
+        <w:rPr>
+          <w:rFonts w:ascii="Consolas" w:hAnsi="Consolas"/>
+        </w:rPr>
+        <w:t>;</w:t>
+      </w:r>
+    </w:p>
+    <w:p>
+      <w:pPr>
+        <w:rPr>
+          <w:rFonts w:ascii="Consolas" w:hAnsi="Consolas"/>
+        </w:rPr>
+      </w:pPr>
+      <w:r>
+        <w:rPr>
+          <w:rFonts w:ascii="Consolas" w:hAnsi="Consolas"/>
+        </w:rPr>
+        <w:t xml:space="preserve">        </w:t>
+      </w:r>
+      <w:proofErr w:type="spellStart"/>
+      <w:proofErr w:type="gramStart"/>
+      <w:r>
+        <w:rPr>
+          <w:rFonts w:ascii="Consolas" w:hAnsi="Consolas"/>
+        </w:rPr>
+        <w:t>this.storage</w:t>
+      </w:r>
+      <w:proofErr w:type="spellEnd"/>
+      <w:proofErr w:type="gramEnd"/>
+      <w:r>
+        <w:rPr>
+          <w:rFonts w:ascii="Consolas" w:hAnsi="Consolas"/>
+        </w:rPr>
+        <w:t xml:space="preserve"> = </w:t>
+      </w:r>
+      <w:proofErr w:type="spellStart"/>
+      <w:r>
+        <w:rPr>
+          <w:rFonts w:ascii="Consolas" w:hAnsi="Consolas"/>
+        </w:rPr>
+        <w:t>builder.storage</w:t>
+      </w:r>
+      <w:proofErr w:type="spellEnd"/>
+      <w:r>
+        <w:rPr>
+          <w:rFonts w:ascii="Consolas" w:hAnsi="Consolas"/>
+        </w:rPr>
+        <w:t>;</w:t>
+      </w:r>
+    </w:p>
+    <w:p>
+      <w:pPr>
+        <w:rPr>
+          <w:rFonts w:ascii="Consolas" w:hAnsi="Consolas"/>
+        </w:rPr>
+      </w:pPr>
+      <w:r>
+        <w:rPr>
+          <w:rFonts w:ascii="Consolas" w:hAnsi="Consolas"/>
+        </w:rPr>
+        <w:t xml:space="preserve">    }</w:t>
+      </w:r>
+    </w:p>
+    <w:p>
+      <w:pPr>
+        <w:rPr>
+          <w:rFonts w:ascii="Consolas" w:hAnsi="Consolas"/>
+        </w:rPr>
+      </w:pPr>
+    </w:p>
+    <w:p>
+      <w:pPr>
+        <w:rPr>
+          <w:rFonts w:ascii="Consolas" w:hAnsi="Consolas"/>
+        </w:rPr>
+      </w:pPr>
+      <w:r>
+        <w:rPr>
+          <w:rFonts w:ascii="Consolas" w:hAnsi="Consolas"/>
+        </w:rPr>
+        <w:t xml:space="preserve">    @Override</w:t>
+      </w:r>
+    </w:p>
+    <w:p>
+      <w:pPr>
+        <w:rPr>
+          <w:rFonts w:ascii="Consolas" w:hAnsi="Consolas"/>
+        </w:rPr>
+      </w:pPr>
+      <w:r>
+        <w:rPr>
+          <w:rFonts w:ascii="Consolas" w:hAnsi="Consolas"/>
+        </w:rPr>
+        <w:t xml:space="preserve">    public String </w:t>
+      </w:r>
+      <w:proofErr w:type="spellStart"/>
+      <w:proofErr w:type="gramStart"/>
+      <w:r>
+        <w:rPr>
+          <w:rFonts w:ascii="Consolas" w:hAnsi="Consolas"/>
+        </w:rPr>
+        <w:t>toString</w:t>
+      </w:r>
+      <w:proofErr w:type="spellEnd"/>
+      <w:r>
+        <w:rPr>
+          <w:rFonts w:ascii="Consolas" w:hAnsi="Consolas"/>
+        </w:rPr>
+        <w:t>(</w:t>
+      </w:r>
+      <w:proofErr w:type="gramEnd"/>
+      <w:r>
+        <w:rPr>
+          <w:rFonts w:ascii="Consolas" w:hAnsi="Consolas"/>
+        </w:rPr>
+        <w:t>) {</w:t>
+      </w:r>
+    </w:p>
+    <w:p>
+      <w:pPr>
+        <w:rPr>
+          <w:rFonts w:ascii="Consolas" w:hAnsi="Consolas"/>
+        </w:rPr>
+      </w:pPr>
+      <w:r>
+        <w:rPr>
+          <w:rFonts w:ascii="Consolas" w:hAnsi="Consolas"/>
+        </w:rPr>
+        <w:t xml:space="preserve">        return "</w:t>
+      </w:r>
+      <w:proofErr w:type="gramStart"/>
+      <w:r>
+        <w:rPr>
+          <w:rFonts w:ascii="Consolas" w:hAnsi="Consolas"/>
+        </w:rPr>
+        <w:t>Computer{</w:t>
+      </w:r>
+      <w:proofErr w:type="gramEnd"/>
+      <w:r>
+        <w:rPr>
+          <w:rFonts w:ascii="Consolas" w:hAnsi="Consolas"/>
+        </w:rPr>
+        <w:t>" +</w:t>
+      </w:r>
+    </w:p>
+    <w:p>
+      <w:pPr>
+        <w:rPr>
+          <w:rFonts w:ascii="Consolas" w:hAnsi="Consolas"/>
+        </w:rPr>
+      </w:pPr>
+      <w:r>
+        <w:rPr>
+          <w:rFonts w:ascii="Consolas" w:hAnsi="Consolas"/>
+        </w:rPr>
+        <w:t xml:space="preserve">                "CPU='" + CPU + '\'' +</w:t>
+      </w:r>
+    </w:p>
+    <w:p>
+      <w:pPr>
+        <w:rPr>
+          <w:rFonts w:ascii="Consolas" w:hAnsi="Consolas"/>
+        </w:rPr>
+      </w:pPr>
+      <w:r>
+        <w:rPr>
+          <w:rFonts w:ascii="Consolas" w:hAnsi="Consolas"/>
+        </w:rPr>
+        <w:t xml:space="preserve">                ", RAM='" + RAM + '\'' +</w:t>
+      </w:r>
+    </w:p>
+    <w:p>
+      <w:pPr>
+        <w:rPr>
+          <w:rFonts w:ascii="Consolas" w:hAnsi="Consolas"/>
+        </w:rPr>
+      </w:pPr>
+      <w:r>
+        <w:rPr>
+          <w:rFonts w:ascii="Consolas" w:hAnsi="Consolas"/>
+        </w:rPr>
+        <w:t xml:space="preserve">                ", storage='" + storage + '\'' +</w:t>
+      </w:r>
+    </w:p>
+    <w:p>
+      <w:pPr>
+        <w:rPr>
+          <w:rFonts w:ascii="Consolas" w:hAnsi="Consolas"/>
+        </w:rPr>
+      </w:pPr>
+      <w:r>
+        <w:rPr>
+          <w:rFonts w:ascii="Consolas" w:hAnsi="Consolas"/>
+        </w:rPr>
+        <w:t xml:space="preserve">                '}';</w:t>
+      </w:r>
+    </w:p>
+    <w:p>
+      <w:pPr>
+        <w:rPr>
+          <w:rFonts w:ascii="Consolas" w:hAnsi="Consolas"/>
+        </w:rPr>
+      </w:pPr>
+      <w:r>
+        <w:rPr>
+          <w:rFonts w:ascii="Consolas" w:hAnsi="Consolas"/>
+        </w:rPr>
+        <w:t xml:space="preserve">    }</w:t>
+      </w:r>
+    </w:p>
+    <w:p>
+      <w:pPr>
+        <w:rPr>
+          <w:rFonts w:ascii="Consolas" w:hAnsi="Consolas"/>
+        </w:rPr>
+      </w:pPr>
+    </w:p>
+    <w:p>
+      <w:pPr>
+        <w:rPr>
+          <w:rFonts w:ascii="Consolas" w:hAnsi="Consolas"/>
+        </w:rPr>
+      </w:pPr>
+      <w:r>
+        <w:rPr>
+          <w:rFonts w:ascii="Consolas" w:hAnsi="Consolas"/>
+        </w:rPr>
+        <w:t xml:space="preserve">    public static class </w:t>
+      </w:r>
+      <w:proofErr w:type="gramStart"/>
+      <w:r>
+        <w:rPr>
+          <w:rFonts w:ascii="Consolas" w:hAnsi="Consolas"/>
+        </w:rPr>
+        <w:t>Builder{</w:t>
+      </w:r>
+      <w:proofErr w:type="gramEnd"/>
+    </w:p>
+    <w:p>
+      <w:pPr>
+        <w:rPr>
+          <w:rFonts w:ascii="Consolas" w:hAnsi="Consolas"/>
+        </w:rPr>
+      </w:pPr>
+      <w:r>
+        <w:rPr>
+          <w:rFonts w:ascii="Consolas" w:hAnsi="Consolas"/>
+        </w:rPr>
+        <w:t xml:space="preserve">        private String CPU;</w:t>
+      </w:r>
+    </w:p>
+    <w:p>
+      <w:pPr>
+        <w:rPr>
+          <w:rFonts w:ascii="Consolas" w:hAnsi="Consolas"/>
+        </w:rPr>
+      </w:pPr>
+      <w:r>
+        <w:rPr>
+          <w:rFonts w:ascii="Consolas" w:hAnsi="Consolas"/>
+        </w:rPr>
+        <w:t xml:space="preserve">        private String RAM;</w:t>
+      </w:r>
+    </w:p>
+    <w:p>
+      <w:pPr>
+        <w:rPr>
+          <w:rFonts w:ascii="Consolas" w:hAnsi="Consolas"/>
+        </w:rPr>
+      </w:pPr>
+      <w:r>
+        <w:rPr>
+          <w:rFonts w:ascii="Consolas" w:hAnsi="Consolas"/>
+        </w:rPr>
+        <w:t xml:space="preserve">        private String storage;</w:t>
+      </w:r>
+    </w:p>
+    <w:p>
+      <w:pPr>
+        <w:rPr>
+          <w:rFonts w:ascii="Consolas" w:hAnsi="Consolas"/>
+        </w:rPr>
+      </w:pPr>
+    </w:p>
+    <w:p>
+      <w:pPr>
+        <w:rPr>
+          <w:rFonts w:ascii="Consolas" w:hAnsi="Consolas"/>
+        </w:rPr>
+      </w:pPr>
+      <w:r>
+        <w:rPr>
+          <w:rFonts w:ascii="Consolas" w:hAnsi="Consolas"/>
+        </w:rPr>
+        <w:t xml:space="preserve">        public </w:t>
+      </w:r>
+      <w:proofErr w:type="gramStart"/>
+      <w:r>
+        <w:rPr>
+          <w:rFonts w:ascii="Consolas" w:hAnsi="Consolas"/>
+        </w:rPr>
+        <w:t>Builder(</w:t>
+      </w:r>
+      <w:proofErr w:type="gramEnd"/>
+      <w:r>
+        <w:rPr>
+          <w:rFonts w:ascii="Consolas" w:hAnsi="Consolas"/>
+        </w:rPr>
+        <w:t>String CPU, String RAM, String storage) {</w:t>
+      </w:r>
+    </w:p>
+    <w:p>
+      <w:pPr>
+        <w:rPr>
+          <w:rFonts w:ascii="Consolas" w:hAnsi="Consolas"/>
+        </w:rPr>
+      </w:pPr>
+      <w:r>
+        <w:rPr>
+          <w:rFonts w:ascii="Consolas" w:hAnsi="Consolas"/>
+        </w:rPr>
+        <w:t xml:space="preserve">            </w:t>
+      </w:r>
+      <w:proofErr w:type="spellStart"/>
+      <w:r>
+        <w:rPr>
+          <w:rFonts w:ascii="Consolas" w:hAnsi="Consolas"/>
+        </w:rPr>
+        <w:t>this.CPU</w:t>
+      </w:r>
+      <w:proofErr w:type="spellEnd"/>
+      <w:r>
+        <w:rPr>
+          <w:rFonts w:ascii="Consolas" w:hAnsi="Consolas"/>
+        </w:rPr>
+        <w:t xml:space="preserve"> = CPU;</w:t>
+      </w:r>
+    </w:p>
+    <w:p>
+      <w:pPr>
+        <w:rPr>
+          <w:rFonts w:ascii="Consolas" w:hAnsi="Consolas"/>
+        </w:rPr>
+      </w:pPr>
+      <w:r>
+        <w:rPr>
+          <w:rFonts w:ascii="Consolas" w:hAnsi="Consolas"/>
+        </w:rPr>
+        <w:t xml:space="preserve">            </w:t>
+      </w:r>
+      <w:proofErr w:type="spellStart"/>
+      <w:r>
+        <w:rPr>
+          <w:rFonts w:ascii="Consolas" w:hAnsi="Consolas"/>
+        </w:rPr>
+        <w:t>this.RAM</w:t>
+      </w:r>
+      <w:proofErr w:type="spellEnd"/>
+      <w:r>
+        <w:rPr>
+          <w:rFonts w:ascii="Consolas" w:hAnsi="Consolas"/>
+        </w:rPr>
+        <w:t xml:space="preserve"> = RAM;</w:t>
+      </w:r>
+    </w:p>
+    <w:p>
+      <w:pPr>
+        <w:rPr>
+          <w:rFonts w:ascii="Consolas" w:hAnsi="Consolas"/>
+        </w:rPr>
+      </w:pPr>
+      <w:r>
+        <w:rPr>
+          <w:rFonts w:ascii="Consolas" w:hAnsi="Consolas"/>
+        </w:rPr>
+        <w:lastRenderedPageBreak/>
+        <w:t xml:space="preserve">            </w:t>
+      </w:r>
+      <w:proofErr w:type="spellStart"/>
+      <w:proofErr w:type="gramStart"/>
+      <w:r>
+        <w:rPr>
+          <w:rFonts w:ascii="Consolas" w:hAnsi="Consolas"/>
+        </w:rPr>
+        <w:t>this.storage</w:t>
+      </w:r>
+      <w:proofErr w:type="spellEnd"/>
+      <w:proofErr w:type="gramEnd"/>
+      <w:r>
+        <w:rPr>
+          <w:rFonts w:ascii="Consolas" w:hAnsi="Consolas"/>
+        </w:rPr>
+        <w:t xml:space="preserve"> = storage;</w:t>
+      </w:r>
+    </w:p>
+    <w:p>
+      <w:pPr>
+        <w:rPr>
+          <w:rFonts w:ascii="Consolas" w:hAnsi="Consolas"/>
+        </w:rPr>
+      </w:pPr>
+      <w:r>
+        <w:rPr>
+          <w:rFonts w:ascii="Consolas" w:hAnsi="Consolas"/>
+        </w:rPr>
+        <w:t xml:space="preserve">        }</w:t>
+      </w:r>
+    </w:p>
+    <w:p>
+      <w:pPr>
+        <w:rPr>
+          <w:rFonts w:ascii="Consolas" w:hAnsi="Consolas"/>
+        </w:rPr>
+      </w:pPr>
+    </w:p>
+    <w:p>
+      <w:pPr>
+        <w:rPr>
+          <w:rFonts w:ascii="Consolas" w:hAnsi="Consolas"/>
+        </w:rPr>
+      </w:pPr>
+      <w:r>
+        <w:rPr>
+          <w:rFonts w:ascii="Consolas" w:hAnsi="Consolas"/>
+        </w:rPr>
+        <w:t xml:space="preserve">        public Builder </w:t>
+      </w:r>
+      <w:proofErr w:type="spellStart"/>
+      <w:proofErr w:type="gramStart"/>
+      <w:r>
+        <w:rPr>
+          <w:rFonts w:ascii="Consolas" w:hAnsi="Consolas"/>
+        </w:rPr>
+        <w:t>setCPU</w:t>
+      </w:r>
+      <w:proofErr w:type="spellEnd"/>
+      <w:r>
+        <w:rPr>
+          <w:rFonts w:ascii="Consolas" w:hAnsi="Consolas"/>
+        </w:rPr>
+        <w:t>(</w:t>
+      </w:r>
+      <w:proofErr w:type="gramEnd"/>
+      <w:r>
+        <w:rPr>
+          <w:rFonts w:ascii="Consolas" w:hAnsi="Consolas"/>
+        </w:rPr>
+        <w:t>String CPU) {</w:t>
+      </w:r>
+    </w:p>
+    <w:p>
+      <w:pPr>
+        <w:rPr>
+          <w:rFonts w:ascii="Consolas" w:hAnsi="Consolas"/>
+        </w:rPr>
+      </w:pPr>
+      <w:r>
+        <w:rPr>
+          <w:rFonts w:ascii="Consolas" w:hAnsi="Consolas"/>
+        </w:rPr>
+        <w:t xml:space="preserve">            </w:t>
+      </w:r>
+      <w:proofErr w:type="spellStart"/>
+      <w:r>
+        <w:rPr>
+          <w:rFonts w:ascii="Consolas" w:hAnsi="Consolas"/>
+        </w:rPr>
+        <w:t>this.CPU</w:t>
+      </w:r>
+      <w:proofErr w:type="spellEnd"/>
+      <w:r>
+        <w:rPr>
+          <w:rFonts w:ascii="Consolas" w:hAnsi="Consolas"/>
+        </w:rPr>
+        <w:t xml:space="preserve"> = CPU;</w:t>
+      </w:r>
+    </w:p>
+    <w:p>
+      <w:pPr>
+        <w:rPr>
+          <w:rFonts w:ascii="Consolas" w:hAnsi="Consolas"/>
+        </w:rPr>
+      </w:pPr>
+      <w:r>
+        <w:rPr>
+          <w:rFonts w:ascii="Consolas" w:hAnsi="Consolas"/>
+        </w:rPr>
+        <w:t xml:space="preserve">            return this;</w:t>
+      </w:r>
+    </w:p>
+    <w:p>
+      <w:pPr>
+        <w:rPr>
+          <w:rFonts w:ascii="Consolas" w:hAnsi="Consolas"/>
+        </w:rPr>
+      </w:pPr>
+      <w:r>
+        <w:rPr>
+          <w:rFonts w:ascii="Consolas" w:hAnsi="Consolas"/>
+        </w:rPr>
+        <w:t xml:space="preserve">        }</w:t>
+      </w:r>
+    </w:p>
+    <w:p>
+      <w:pPr>
+        <w:rPr>
+          <w:rFonts w:ascii="Consolas" w:hAnsi="Consolas"/>
+        </w:rPr>
+      </w:pPr>
+    </w:p>
+    <w:p>
+      <w:pPr>
+        <w:rPr>
+          <w:rFonts w:ascii="Consolas" w:hAnsi="Consolas"/>
+        </w:rPr>
+      </w:pPr>
+      <w:r>
+        <w:rPr>
+          <w:rFonts w:ascii="Consolas" w:hAnsi="Consolas"/>
+        </w:rPr>
+        <w:t xml:space="preserve">        public Builder </w:t>
+      </w:r>
+      <w:proofErr w:type="spellStart"/>
+      <w:proofErr w:type="gramStart"/>
+      <w:r>
+        <w:rPr>
+          <w:rFonts w:ascii="Consolas" w:hAnsi="Consolas"/>
+        </w:rPr>
+        <w:t>setRAM</w:t>
+      </w:r>
+      <w:proofErr w:type="spellEnd"/>
+      <w:r>
+        <w:rPr>
+          <w:rFonts w:ascii="Consolas" w:hAnsi="Consolas"/>
+        </w:rPr>
+        <w:t>(</w:t>
+      </w:r>
+      <w:proofErr w:type="gramEnd"/>
+      <w:r>
+        <w:rPr>
+          <w:rFonts w:ascii="Consolas" w:hAnsi="Consolas"/>
+        </w:rPr>
+        <w:t>String RAM) {</w:t>
+      </w:r>
+    </w:p>
+    <w:p>
+      <w:pPr>
+        <w:rPr>
+          <w:rFonts w:ascii="Consolas" w:hAnsi="Consolas"/>
+        </w:rPr>
+      </w:pPr>
+      <w:r>
+        <w:rPr>
+          <w:rFonts w:ascii="Consolas" w:hAnsi="Consolas"/>
+        </w:rPr>
+        <w:t xml:space="preserve">            </w:t>
+      </w:r>
+      <w:proofErr w:type="spellStart"/>
+      <w:r>
+        <w:rPr>
+          <w:rFonts w:ascii="Consolas" w:hAnsi="Consolas"/>
+        </w:rPr>
+        <w:t>this.RAM</w:t>
+      </w:r>
+      <w:proofErr w:type="spellEnd"/>
+      <w:r>
+        <w:rPr>
+          <w:rFonts w:ascii="Consolas" w:hAnsi="Consolas"/>
+        </w:rPr>
+        <w:t xml:space="preserve"> = RAM;</w:t>
+      </w:r>
+    </w:p>
+    <w:p>
+      <w:pPr>
+        <w:rPr>
+          <w:rFonts w:ascii="Consolas" w:hAnsi="Consolas"/>
+        </w:rPr>
+      </w:pPr>
+      <w:r>
+        <w:rPr>
+          <w:rFonts w:ascii="Consolas" w:hAnsi="Consolas"/>
+        </w:rPr>
+        <w:t xml:space="preserve">            return this;</w:t>
+      </w:r>
+    </w:p>
+    <w:p>
+      <w:pPr>
+        <w:rPr>
+          <w:rFonts w:ascii="Consolas" w:hAnsi="Consolas"/>
+        </w:rPr>
+      </w:pPr>
+      <w:r>
+        <w:rPr>
+          <w:rFonts w:ascii="Consolas" w:hAnsi="Consolas"/>
+        </w:rPr>
+        <w:t xml:space="preserve">        }</w:t>
+      </w:r>
+    </w:p>
+    <w:p>
+      <w:pPr>
+        <w:rPr>
+          <w:rFonts w:ascii="Consolas" w:hAnsi="Consolas"/>
+        </w:rPr>
+      </w:pPr>
+    </w:p>
+    <w:p>
+      <w:pPr>
+        <w:rPr>
+          <w:rFonts w:ascii="Consolas" w:hAnsi="Consolas"/>
+        </w:rPr>
+      </w:pPr>
+      <w:r>
+        <w:rPr>
+          <w:rFonts w:ascii="Consolas" w:hAnsi="Consolas"/>
+        </w:rPr>
+        <w:t xml:space="preserve">        public Builder </w:t>
+      </w:r>
+      <w:proofErr w:type="spellStart"/>
+      <w:proofErr w:type="gramStart"/>
+      <w:r>
+        <w:rPr>
+          <w:rFonts w:ascii="Consolas" w:hAnsi="Consolas"/>
+        </w:rPr>
+        <w:t>setStorage</w:t>
+      </w:r>
+      <w:proofErr w:type="spellEnd"/>
+      <w:r>
+        <w:rPr>
+          <w:rFonts w:ascii="Consolas" w:hAnsi="Consolas"/>
+        </w:rPr>
+        <w:t>(</w:t>
+      </w:r>
+      <w:proofErr w:type="gramEnd"/>
+      <w:r>
+        <w:rPr>
+          <w:rFonts w:ascii="Consolas" w:hAnsi="Consolas"/>
+        </w:rPr>
+        <w:t>String storage) {</w:t>
+      </w:r>
+    </w:p>
+    <w:p>
+      <w:pPr>
+        <w:rPr>
+          <w:rFonts w:ascii="Consolas" w:hAnsi="Consolas"/>
+        </w:rPr>
+      </w:pPr>
+      <w:r>
+        <w:rPr>
+          <w:rFonts w:ascii="Consolas" w:hAnsi="Consolas"/>
+        </w:rPr>
+        <w:t xml:space="preserve">            </w:t>
+      </w:r>
+      <w:proofErr w:type="spellStart"/>
+      <w:proofErr w:type="gramStart"/>
+      <w:r>
+        <w:rPr>
+          <w:rFonts w:ascii="Consolas" w:hAnsi="Consolas"/>
+        </w:rPr>
+        <w:t>this.storage</w:t>
+      </w:r>
+      <w:proofErr w:type="spellEnd"/>
+      <w:proofErr w:type="gramEnd"/>
+      <w:r>
+        <w:rPr>
+          <w:rFonts w:ascii="Consolas" w:hAnsi="Consolas"/>
+        </w:rPr>
+        <w:t xml:space="preserve"> = storage;</w:t>
+      </w:r>
+    </w:p>
+    <w:p>
+      <w:pPr>
+        <w:rPr>
+          <w:rFonts w:ascii="Consolas" w:hAnsi="Consolas"/>
+        </w:rPr>
+      </w:pPr>
+      <w:r>
+        <w:rPr>
+          <w:rFonts w:ascii="Consolas" w:hAnsi="Consolas"/>
+        </w:rPr>
+        <w:t xml:space="preserve">            return this;</w:t>
+      </w:r>
+    </w:p>
+    <w:p>
+      <w:pPr>
+        <w:rPr>
+          <w:rFonts w:ascii="Consolas" w:hAnsi="Consolas"/>
+        </w:rPr>
+      </w:pPr>
+      <w:r>
+        <w:rPr>
+          <w:rFonts w:ascii="Consolas" w:hAnsi="Consolas"/>
+        </w:rPr>
+        <w:t xml:space="preserve">        }</w:t>
+      </w:r>
+    </w:p>
+    <w:p>
+      <w:pPr>
+        <w:rPr>
+          <w:rFonts w:ascii="Consolas" w:hAnsi="Consolas"/>
+        </w:rPr>
+      </w:pPr>
+    </w:p>
+    <w:p>
+      <w:pPr>
+        <w:rPr>
+          <w:rFonts w:ascii="Consolas" w:hAnsi="Consolas"/>
+        </w:rPr>
+      </w:pPr>
+      <w:r>
+        <w:rPr>
+          <w:rFonts w:ascii="Consolas" w:hAnsi="Consolas"/>
+        </w:rPr>
+        <w:t xml:space="preserve">        public Computer </w:t>
+      </w:r>
+      <w:proofErr w:type="gramStart"/>
+      <w:r>
+        <w:rPr>
+          <w:rFonts w:ascii="Consolas" w:hAnsi="Consolas"/>
+        </w:rPr>
+        <w:t>build(</w:t>
+      </w:r>
+      <w:proofErr w:type="gramEnd"/>
+      <w:r>
+        <w:rPr>
+          <w:rFonts w:ascii="Consolas" w:hAnsi="Consolas"/>
+        </w:rPr>
+        <w:t>) {</w:t>
+      </w:r>
+    </w:p>
+    <w:p>
+      <w:pPr>
+        <w:rPr>
+          <w:rFonts w:ascii="Consolas" w:hAnsi="Consolas"/>
+        </w:rPr>
+      </w:pPr>
+      <w:r>
+        <w:rPr>
+          <w:rFonts w:ascii="Consolas" w:hAnsi="Consolas"/>
+        </w:rPr>
+        <w:t xml:space="preserve">            if (</w:t>
+      </w:r>
+      <w:proofErr w:type="spellStart"/>
+      <w:r>
+        <w:rPr>
+          <w:rFonts w:ascii="Consolas" w:hAnsi="Consolas"/>
+        </w:rPr>
+        <w:t>this.CPU</w:t>
+      </w:r>
+      <w:proofErr w:type="spellEnd"/>
+      <w:r>
+        <w:rPr>
+          <w:rFonts w:ascii="Consolas" w:hAnsi="Consolas"/>
+        </w:rPr>
+        <w:t xml:space="preserve"> == null || </w:t>
+      </w:r>
+      <w:proofErr w:type="spellStart"/>
+      <w:r>
+        <w:rPr>
+          <w:rFonts w:ascii="Consolas" w:hAnsi="Consolas"/>
+        </w:rPr>
+        <w:t>this.RAM</w:t>
+      </w:r>
+      <w:proofErr w:type="spellEnd"/>
+      <w:r>
+        <w:rPr>
+          <w:rFonts w:ascii="Consolas" w:hAnsi="Consolas"/>
+        </w:rPr>
+        <w:t xml:space="preserve"> == null || </w:t>
+      </w:r>
+      <w:proofErr w:type="spellStart"/>
+      <w:proofErr w:type="gramStart"/>
+      <w:r>
+        <w:rPr>
+          <w:rFonts w:ascii="Consolas" w:hAnsi="Consolas"/>
+        </w:rPr>
+        <w:t>this.storage</w:t>
+      </w:r>
+      <w:proofErr w:type="spellEnd"/>
+      <w:proofErr w:type="gramEnd"/>
+      <w:r>
+        <w:rPr>
+          <w:rFonts w:ascii="Consolas" w:hAnsi="Consolas"/>
+        </w:rPr>
+        <w:t xml:space="preserve"> == null) {</w:t>
+      </w:r>
+    </w:p>
+    <w:p>
+      <w:pPr>
+        <w:rPr>
+          <w:rFonts w:ascii="Consolas" w:hAnsi="Consolas"/>
+        </w:rPr>
+      </w:pPr>
+      <w:r>
+        <w:rPr>
+          <w:rFonts w:ascii="Consolas" w:hAnsi="Consolas"/>
+        </w:rPr>
+        <w:t xml:space="preserve">                throw new </w:t>
+      </w:r>
+      <w:proofErr w:type="spellStart"/>
+      <w:proofErr w:type="gramStart"/>
+      <w:r>
+        <w:rPr>
+          <w:rFonts w:ascii="Consolas" w:hAnsi="Consolas"/>
+        </w:rPr>
+        <w:t>IllegalStateException</w:t>
+      </w:r>
+      <w:proofErr w:type="spellEnd"/>
+      <w:r>
+        <w:rPr>
+          <w:rFonts w:ascii="Consolas" w:hAnsi="Consolas"/>
+        </w:rPr>
+        <w:t>(</w:t>
+      </w:r>
+      <w:proofErr w:type="gramEnd"/>
+      <w:r>
+        <w:rPr>
+          <w:rFonts w:ascii="Consolas" w:hAnsi="Consolas"/>
+        </w:rPr>
+        <w:t>"CPU, RAM, and Storage are required.");</w:t>
+      </w:r>
+    </w:p>
+    <w:p>
+      <w:pPr>
+        <w:rPr>
+          <w:rFonts w:ascii="Consolas" w:hAnsi="Consolas"/>
+        </w:rPr>
+      </w:pPr>
+      <w:r>
+        <w:rPr>
+          <w:rFonts w:ascii="Consolas" w:hAnsi="Consolas"/>
+        </w:rPr>
+        <w:t xml:space="preserve">            }</w:t>
+      </w:r>
+    </w:p>
+    <w:p>
+      <w:pPr>
+        <w:rPr>
+          <w:rFonts w:ascii="Consolas" w:hAnsi="Consolas"/>
+        </w:rPr>
+      </w:pPr>
+      <w:r>
+        <w:rPr>
+          <w:rFonts w:ascii="Consolas" w:hAnsi="Consolas"/>
+        </w:rPr>
+        <w:t xml:space="preserve">            return new Computer(this);</w:t>
+      </w:r>
+    </w:p>
+    <w:p>
+      <w:pPr>
+        <w:rPr>
+          <w:rFonts w:ascii="Consolas" w:hAnsi="Consolas"/>
+        </w:rPr>
+      </w:pPr>
+      <w:r>
+        <w:rPr>
+          <w:rFonts w:ascii="Consolas" w:hAnsi="Consolas"/>
+        </w:rPr>
+        <w:t xml:space="preserve">        }</w:t>
+      </w:r>
+    </w:p>
+    <w:p>
+      <w:pPr>
+        <w:rPr>
+          <w:rFonts w:ascii="Consolas" w:hAnsi="Consolas"/>
+        </w:rPr>
+      </w:pPr>
+      <w:r>
+        <w:rPr>
+          <w:rFonts w:ascii="Consolas" w:hAnsi="Consolas"/>
+        </w:rPr>
+        <w:t xml:space="preserve">    }</w:t>
+      </w:r>
+    </w:p>
+    <w:p>
+      <w:pPr>
+        <w:rPr>
+          <w:rFonts w:ascii="Consolas" w:hAnsi="Consolas"/>
+        </w:rPr>
+      </w:pPr>
+      <w:r>
+        <w:rPr>
+          <w:rFonts w:ascii="Consolas" w:hAnsi="Consolas"/>
+        </w:rPr>
+        <w:t>}</w:t>
+      </w:r>
+    </w:p>
+    <w:p>
+      <w:pPr>
+        <w:rPr>
+          <w:rFonts w:ascii="Consolas" w:hAnsi="Consolas"/>
+        </w:rPr>
+      </w:pPr>
+    </w:p>
+    <w:p>
+      <w:pPr>
+        <w:rPr>
+          <w:rFonts w:ascii="Consolas" w:hAnsi="Consolas"/>
+          <w:b/>
+          <w:bCs/>
+        </w:rPr>
+      </w:pPr>
+      <w:r>
+        <w:rPr>
+          <w:rFonts w:ascii="Consolas" w:hAnsi="Consolas"/>
+          <w:b/>
+          <w:bCs/>
+        </w:rPr>
+        <w:t>//App.java</w:t>
+      </w:r>
+    </w:p>
+    <w:p>
+      <w:pPr>
+        <w:rPr>
+          <w:rFonts w:ascii="Consolas" w:hAnsi="Consolas"/>
+        </w:rPr>
+      </w:pPr>
+      <w:r>
+        <w:rPr>
+          <w:rFonts w:ascii="Consolas" w:hAnsi="Consolas"/>
+        </w:rPr>
+        <w:t>public class App {</w:t>
+      </w:r>
+    </w:p>
+    <w:p>
+      <w:pPr>
+        <w:rPr>
+          <w:rFonts w:ascii="Consolas" w:hAnsi="Consolas"/>
+        </w:rPr>
+      </w:pPr>
+      <w:r>
+        <w:rPr>
+          <w:rFonts w:ascii="Consolas" w:hAnsi="Consolas"/>
+        </w:rPr>
+        <w:t xml:space="preserve">    public static void </w:t>
+      </w:r>
+      <w:proofErr w:type="gramStart"/>
+      <w:r>
+        <w:rPr>
+          <w:rFonts w:ascii="Consolas" w:hAnsi="Consolas"/>
+        </w:rPr>
+        <w:t>main(</w:t>
+      </w:r>
+      <w:proofErr w:type="gramEnd"/>
+      <w:r>
+        <w:rPr>
+          <w:rFonts w:ascii="Consolas" w:hAnsi="Consolas"/>
+        </w:rPr>
+        <w:t xml:space="preserve">String[] </w:t>
+      </w:r>
+      <w:proofErr w:type="spellStart"/>
+      <w:r>
+        <w:rPr>
+          <w:rFonts w:ascii="Consolas" w:hAnsi="Consolas"/>
+        </w:rPr>
+        <w:t>args</w:t>
+      </w:r>
+      <w:proofErr w:type="spellEnd"/>
+      <w:r>
+        <w:rPr>
+          <w:rFonts w:ascii="Consolas" w:hAnsi="Consolas"/>
+        </w:rPr>
+        <w:t>) {</w:t>
+      </w:r>
+    </w:p>
+    <w:p>
+      <w:pPr>
+        <w:rPr>
+          <w:rFonts w:ascii="Consolas" w:hAnsi="Consolas"/>
+        </w:rPr>
+      </w:pPr>
+      <w:r>
+        <w:rPr>
+          <w:rFonts w:ascii="Consolas" w:hAnsi="Consolas"/>
+        </w:rPr>
+        <w:lastRenderedPageBreak/>
+        <w:t xml:space="preserve">        Computer </w:t>
+      </w:r>
+      <w:proofErr w:type="spellStart"/>
+      <w:r>
+        <w:rPr>
+          <w:rFonts w:ascii="Consolas" w:hAnsi="Consolas"/>
+        </w:rPr>
+        <w:t>basicComputer</w:t>
+      </w:r>
+      <w:proofErr w:type="spellEnd"/>
+      <w:r>
+        <w:rPr>
+          <w:rFonts w:ascii="Consolas" w:hAnsi="Consolas"/>
+        </w:rPr>
+        <w:t xml:space="preserve"> = new </w:t>
+      </w:r>
+      <w:proofErr w:type="spellStart"/>
+      <w:r>
+        <w:rPr>
+          <w:rFonts w:ascii="Consolas" w:hAnsi="Consolas"/>
+        </w:rPr>
+        <w:t>Computer.Builder</w:t>
+      </w:r>
+      <w:proofErr w:type="spellEnd"/>
+      <w:r>
+        <w:rPr>
+          <w:rFonts w:ascii="Consolas" w:hAnsi="Consolas"/>
+        </w:rPr>
+        <w:t>("Intel i5", "8GB", "256GB SSD")</w:t>
+      </w:r>
+    </w:p>
+    <w:p>
+      <w:pPr>
+        <w:rPr>
+          <w:rFonts w:ascii="Consolas" w:hAnsi="Consolas"/>
+        </w:rPr>
+      </w:pPr>
+      <w:r>
+        <w:rPr>
+          <w:rFonts w:ascii="Consolas" w:hAnsi="Consolas"/>
+        </w:rPr>
+        <w:t xml:space="preserve">                </w:t>
+      </w:r>
+      <w:proofErr w:type="gramStart"/>
+      <w:r>
+        <w:rPr>
+          <w:rFonts w:ascii="Consolas" w:hAnsi="Consolas"/>
+        </w:rPr>
+        <w:t>.build</w:t>
+      </w:r>
+      <w:proofErr w:type="gramEnd"/>
+      <w:r>
+        <w:rPr>
+          <w:rFonts w:ascii="Consolas" w:hAnsi="Consolas"/>
+        </w:rPr>
+        <w:t>();</w:t>
+      </w:r>
+    </w:p>
+    <w:p>
+      <w:pPr>
+        <w:rPr>
+          <w:rFonts w:ascii="Consolas" w:hAnsi="Consolas"/>
+        </w:rPr>
+      </w:pPr>
+      <w:r>
+        <w:rPr>
+          <w:rFonts w:ascii="Consolas" w:hAnsi="Consolas"/>
+        </w:rPr>
+        <w:t xml:space="preserve">        </w:t>
+      </w:r>
+    </w:p>
+    <w:p>
+      <w:pPr>
+        <w:rPr>
+          <w:rFonts w:ascii="Consolas" w:hAnsi="Consolas"/>
+        </w:rPr>
+      </w:pPr>
+      <w:r>
+        <w:rPr>
+          <w:rFonts w:ascii="Consolas" w:hAnsi="Consolas"/>
+        </w:rPr>
+        <w:t xml:space="preserve">        Computer </w:t>
+      </w:r>
+      <w:proofErr w:type="spellStart"/>
+      <w:r>
+        <w:rPr>
+          <w:rFonts w:ascii="Consolas" w:hAnsi="Consolas"/>
+        </w:rPr>
+        <w:t>gamingComputer</w:t>
+      </w:r>
+      <w:proofErr w:type="spellEnd"/>
+      <w:r>
+        <w:rPr>
+          <w:rFonts w:ascii="Consolas" w:hAnsi="Consolas"/>
+        </w:rPr>
+        <w:t xml:space="preserve"> = new </w:t>
+      </w:r>
+      <w:proofErr w:type="spellStart"/>
+      <w:r>
+        <w:rPr>
+          <w:rFonts w:ascii="Consolas" w:hAnsi="Consolas"/>
+        </w:rPr>
+        <w:t>Computer.Builder</w:t>
+      </w:r>
+      <w:proofErr w:type="spellEnd"/>
+      <w:r>
+        <w:rPr>
+          <w:rFonts w:ascii="Consolas" w:hAnsi="Consolas"/>
+        </w:rPr>
+        <w:t>("AMD Ryzen 7", "16GB", "1TB SSD")</w:t>
+      </w:r>
+    </w:p>
+    <w:p>
+      <w:pPr>
+        <w:rPr>
+          <w:rFonts w:ascii="Consolas" w:hAnsi="Consolas"/>
+        </w:rPr>
+      </w:pPr>
+      <w:r>
+        <w:rPr>
+          <w:rFonts w:ascii="Consolas" w:hAnsi="Consolas"/>
+        </w:rPr>
+        <w:t xml:space="preserve">                </w:t>
+      </w:r>
+      <w:proofErr w:type="gramStart"/>
+      <w:r>
+        <w:rPr>
+          <w:rFonts w:ascii="Consolas" w:hAnsi="Consolas"/>
+        </w:rPr>
+        <w:t>.</w:t>
+      </w:r>
+      <w:proofErr w:type="spellStart"/>
+      <w:r>
+        <w:rPr>
+          <w:rFonts w:ascii="Consolas" w:hAnsi="Consolas"/>
+        </w:rPr>
+        <w:t>setCPU</w:t>
+      </w:r>
+      <w:proofErr w:type="spellEnd"/>
+      <w:proofErr w:type="gramEnd"/>
+      <w:r>
+        <w:rPr>
+          <w:rFonts w:ascii="Consolas" w:hAnsi="Consolas"/>
+        </w:rPr>
+        <w:t xml:space="preserve">("AMD Ryzen 9") </w:t>
+      </w:r>
+    </w:p>
+    <w:p>
+      <w:pPr>
+        <w:rPr>
+          <w:rFonts w:ascii="Consolas" w:hAnsi="Consolas"/>
+        </w:rPr>
+      </w:pPr>
+      <w:r>
+        <w:rPr>
+          <w:rFonts w:ascii="Consolas" w:hAnsi="Consolas"/>
+        </w:rPr>
+        <w:t xml:space="preserve">                </w:t>
+      </w:r>
+      <w:proofErr w:type="gramStart"/>
+      <w:r>
+        <w:rPr>
+          <w:rFonts w:ascii="Consolas" w:hAnsi="Consolas"/>
+        </w:rPr>
+        <w:t>.</w:t>
+      </w:r>
+      <w:proofErr w:type="spellStart"/>
+      <w:r>
+        <w:rPr>
+          <w:rFonts w:ascii="Consolas" w:hAnsi="Consolas"/>
+        </w:rPr>
+        <w:t>setRAM</w:t>
+      </w:r>
+      <w:proofErr w:type="spellEnd"/>
+      <w:proofErr w:type="gramEnd"/>
+      <w:r>
+        <w:rPr>
+          <w:rFonts w:ascii="Consolas" w:hAnsi="Consolas"/>
+        </w:rPr>
+        <w:t xml:space="preserve">("32GB") </w:t>
+      </w:r>
+    </w:p>
+    <w:p>
+      <w:pPr>
+        <w:rPr>
+          <w:rFonts w:ascii="Consolas" w:hAnsi="Consolas"/>
+        </w:rPr>
+      </w:pPr>
+      <w:r>
+        <w:rPr>
+          <w:rFonts w:ascii="Consolas" w:hAnsi="Consolas"/>
+        </w:rPr>
+        <w:t xml:space="preserve">                </w:t>
+      </w:r>
+      <w:proofErr w:type="gramStart"/>
+      <w:r>
+        <w:rPr>
+          <w:rFonts w:ascii="Consolas" w:hAnsi="Consolas"/>
+        </w:rPr>
+        <w:t>.build</w:t>
+      </w:r>
+      <w:proofErr w:type="gramEnd"/>
+      <w:r>
+        <w:rPr>
+          <w:rFonts w:ascii="Consolas" w:hAnsi="Consolas"/>
+        </w:rPr>
+        <w:t>();</w:t>
+      </w:r>
+    </w:p>
+    <w:p>
+      <w:pPr>
+        <w:rPr>
+          <w:rFonts w:ascii="Consolas" w:hAnsi="Consolas"/>
+        </w:rPr>
+      </w:pPr>
+    </w:p>
+    <w:p>
+      <w:pPr>
+        <w:rPr>
+          <w:rFonts w:ascii="Consolas" w:hAnsi="Consolas"/>
+        </w:rPr>
+      </w:pPr>
+      <w:r>
+        <w:rPr>
+          <w:rFonts w:ascii="Consolas" w:hAnsi="Consolas"/>
+        </w:rPr>
+        <w:t xml:space="preserve">        Computer </w:t>
+      </w:r>
+      <w:proofErr w:type="spellStart"/>
+      <w:r>
+        <w:rPr>
+          <w:rFonts w:ascii="Consolas" w:hAnsi="Consolas"/>
+        </w:rPr>
+        <w:t>workstationComputer</w:t>
+      </w:r>
+      <w:proofErr w:type="spellEnd"/>
+      <w:r>
+        <w:rPr>
+          <w:rFonts w:ascii="Consolas" w:hAnsi="Consolas"/>
+        </w:rPr>
+        <w:t xml:space="preserve"> = new </w:t>
+      </w:r>
+      <w:proofErr w:type="spellStart"/>
+      <w:r>
+        <w:rPr>
+          <w:rFonts w:ascii="Consolas" w:hAnsi="Consolas"/>
+        </w:rPr>
+        <w:t>Computer.Builder</w:t>
+      </w:r>
+      <w:proofErr w:type="spellEnd"/>
+      <w:r>
+        <w:rPr>
+          <w:rFonts w:ascii="Consolas" w:hAnsi="Consolas"/>
+        </w:rPr>
+        <w:t>("Intel Xeon", "64GB", "2TB SSD")</w:t>
+      </w:r>
+    </w:p>
+    <w:p>
+      <w:pPr>
+        <w:rPr>
+          <w:rFonts w:ascii="Consolas" w:hAnsi="Consolas"/>
+        </w:rPr>
+      </w:pPr>
+      <w:r>
+        <w:rPr>
+          <w:rFonts w:ascii="Consolas" w:hAnsi="Consolas"/>
+        </w:rPr>
+        <w:t xml:space="preserve">                </w:t>
+      </w:r>
+      <w:proofErr w:type="gramStart"/>
+      <w:r>
+        <w:rPr>
+          <w:rFonts w:ascii="Consolas" w:hAnsi="Consolas"/>
+        </w:rPr>
+        <w:t>.</w:t>
+      </w:r>
+      <w:proofErr w:type="spellStart"/>
+      <w:r>
+        <w:rPr>
+          <w:rFonts w:ascii="Consolas" w:hAnsi="Consolas"/>
+        </w:rPr>
+        <w:t>setStorage</w:t>
+      </w:r>
+      <w:proofErr w:type="spellEnd"/>
+      <w:proofErr w:type="gramEnd"/>
+      <w:r>
+        <w:rPr>
+          <w:rFonts w:ascii="Consolas" w:hAnsi="Consolas"/>
+        </w:rPr>
+        <w:t xml:space="preserve">("4TB SSD") </w:t>
+      </w:r>
+    </w:p>
+    <w:p>
+      <w:pPr>
+        <w:rPr>
+          <w:rFonts w:ascii="Consolas" w:hAnsi="Consolas"/>
+        </w:rPr>
+      </w:pPr>
+      <w:r>
+        <w:rPr>
+          <w:rFonts w:ascii="Consolas" w:hAnsi="Consolas"/>
+        </w:rPr>
+        <w:t xml:space="preserve">                </w:t>
+      </w:r>
+      <w:proofErr w:type="gramStart"/>
+      <w:r>
+        <w:rPr>
+          <w:rFonts w:ascii="Consolas" w:hAnsi="Consolas"/>
+        </w:rPr>
+        <w:t>.build</w:t>
+      </w:r>
+      <w:proofErr w:type="gramEnd"/>
+      <w:r>
+        <w:rPr>
+          <w:rFonts w:ascii="Consolas" w:hAnsi="Consolas"/>
+        </w:rPr>
+        <w:t>();</w:t>
+      </w:r>
+    </w:p>
+    <w:p>
+      <w:pPr>
+        <w:rPr>
+          <w:rFonts w:ascii="Consolas" w:hAnsi="Consolas"/>
+        </w:rPr>
+      </w:pPr>
+      <w:r>
+        <w:rPr>
+          <w:rFonts w:ascii="Consolas" w:hAnsi="Consolas"/>
+        </w:rPr>
+        <w:t xml:space="preserve">        </w:t>
+      </w:r>
+    </w:p>
+    <w:p>
+      <w:pPr>
+        <w:rPr>
+          <w:rFonts w:ascii="Consolas" w:hAnsi="Consolas"/>
+        </w:rPr>
+      </w:pPr>
+      <w:r>
+        <w:rPr>
+          <w:rFonts w:ascii="Consolas" w:hAnsi="Consolas"/>
+        </w:rPr>
+        <w:t xml:space="preserve">        </w:t>
+      </w:r>
+      <w:proofErr w:type="spellStart"/>
+      <w:r>
+        <w:rPr>
+          <w:rFonts w:ascii="Consolas" w:hAnsi="Consolas"/>
+        </w:rPr>
+        <w:t>System.out.println</w:t>
+      </w:r>
+      <w:proofErr w:type="spellEnd"/>
+      <w:r>
+        <w:rPr>
+          <w:rFonts w:ascii="Consolas" w:hAnsi="Consolas"/>
+        </w:rPr>
+        <w:t>(</w:t>
+      </w:r>
+      <w:proofErr w:type="spellStart"/>
+      <w:r>
+        <w:rPr>
+          <w:rFonts w:ascii="Consolas" w:hAnsi="Consolas"/>
+        </w:rPr>
+        <w:t>basicComputer</w:t>
+      </w:r>
+      <w:proofErr w:type="spellEnd"/>
+      <w:r>
+        <w:rPr>
+          <w:rFonts w:ascii="Consolas" w:hAnsi="Consolas"/>
+        </w:rPr>
+        <w:t>);</w:t>
+      </w:r>
+    </w:p>
+    <w:p>
+      <w:pPr>
+        <w:rPr>
+          <w:rFonts w:ascii="Consolas" w:hAnsi="Consolas"/>
+        </w:rPr>
+      </w:pPr>
+      <w:r>
+        <w:rPr>
+          <w:rFonts w:ascii="Consolas" w:hAnsi="Consolas"/>
+        </w:rPr>
+        <w:t xml:space="preserve">        </w:t>
+      </w:r>
+      <w:proofErr w:type="spellStart"/>
+      <w:r>
+        <w:rPr>
+          <w:rFonts w:ascii="Consolas" w:hAnsi="Consolas"/>
+        </w:rPr>
+        <w:t>System.out.println</w:t>
+      </w:r>
+      <w:proofErr w:type="spellEnd"/>
+      <w:r>
+        <w:rPr>
+          <w:rFonts w:ascii="Consolas" w:hAnsi="Consolas"/>
+        </w:rPr>
+        <w:t>(</w:t>
+      </w:r>
+      <w:proofErr w:type="spellStart"/>
+      <w:r>
+        <w:rPr>
+          <w:rFonts w:ascii="Consolas" w:hAnsi="Consolas"/>
+        </w:rPr>
+        <w:t>gamingComputer</w:t>
+      </w:r>
+      <w:proofErr w:type="spellEnd"/>
+      <w:r>
+        <w:rPr>
+          <w:rFonts w:ascii="Consolas" w:hAnsi="Consolas"/>
+        </w:rPr>
+        <w:t>);</w:t>
+      </w:r>
+    </w:p>
+    <w:p>
+      <w:pPr>
+        <w:rPr>
+          <w:rFonts w:ascii="Consolas" w:hAnsi="Consolas"/>
+        </w:rPr>
+      </w:pPr>
+      <w:r>
+        <w:rPr>
+          <w:rFonts w:ascii="Consolas" w:hAnsi="Consolas"/>
+        </w:rPr>
+        <w:t xml:space="preserve">        </w:t>
+      </w:r>
+      <w:proofErr w:type="spellStart"/>
+      <w:r>
+        <w:rPr>
+          <w:rFonts w:ascii="Consolas" w:hAnsi="Consolas"/>
+        </w:rPr>
+        <w:t>System.out.println</w:t>
+      </w:r>
+      <w:proofErr w:type="spellEnd"/>
+      <w:r>
+        <w:rPr>
+          <w:rFonts w:ascii="Consolas" w:hAnsi="Consolas"/>
+        </w:rPr>
+        <w:t>(</w:t>
+      </w:r>
+      <w:proofErr w:type="spellStart"/>
+      <w:r>
+        <w:rPr>
+          <w:rFonts w:ascii="Consolas" w:hAnsi="Consolas"/>
+        </w:rPr>
+        <w:t>workstationComputer</w:t>
+      </w:r>
+      <w:proofErr w:type="spellEnd"/>
+      <w:r>
+        <w:rPr>
+          <w:rFonts w:ascii="Consolas" w:hAnsi="Consolas"/>
+        </w:rPr>
+        <w:t>);</w:t>
+      </w:r>
+    </w:p>
+    <w:p>
+      <w:pPr>
+        <w:rPr>
+          <w:rFonts w:ascii="Consolas" w:hAnsi="Consolas"/>
+        </w:rPr>
+      </w:pPr>
+      <w:r>
+        <w:rPr>
+          <w:rFonts w:ascii="Consolas" w:hAnsi="Consolas"/>
+        </w:rPr>
+        <w:t xml:space="preserve">    }</w:t>
+      </w:r>
+    </w:p>
+    <w:p>
+      <w:pPr>
+        <w:rPr>
+          <w:rFonts w:ascii="Consolas" w:hAnsi="Consolas"/>
+        </w:rPr>
+      </w:pPr>
+      <w:r>
+        <w:rPr>
+          <w:rFonts w:ascii="Consolas" w:hAnsi="Consolas"/>
+        </w:rPr>
+        <w:t>}</w:t>
+      </w:r>
+    </w:p>
+    <w:p>
+      <w:pPr>
+        <w:rPr>
+          <w:rFonts w:ascii="Consolas" w:hAnsi="Consolas"/>
+        </w:rPr>
+      </w:pPr>
+    </w:p>
+    <w:p>
+      <w:pPr>
+        <w:rPr>
+          <w:b/>
+          <w:bCs/>
+          <w:sz w:val="24"/>
+          <w:szCs w:val="24"/>
+        </w:rPr>
+      </w:pPr>
+      <w:r>
+        <w:rPr>
+          <w:b/>
+          <w:bCs/>
+          <w:sz w:val="24"/>
+          <w:szCs w:val="24"/>
+        </w:rPr>
+        <w:t>Output</w:t>
+      </w:r>
+      <w:r>
+        <w:rPr>
+          <w:b/>
+          <w:bCs/>
+          <w:sz w:val="24"/>
+          <w:szCs w:val="24"/>
+        </w:rPr>
+        <w:t>:</w:t>
+      </w:r>
+    </w:p>
+    <w:p>
+      <w:pPr>
+        <w:rPr>
+          <w:rFonts w:ascii="Consolas" w:hAnsi="Consolas"/>
+        </w:rPr>
+      </w:pPr>
+      <w:r>
+        <w:rPr>
+          <w:rFonts w:ascii="Consolas" w:hAnsi="Consolas"/>
+        </w:rPr>
+        <w:drawing>
+          <wp:anchor distT="0" distB="0" distL="114300" distR="114300" simplePos="0" relativeHeight="251660288" behindDoc="0" locked="0" layoutInCell="1" allowOverlap="1" wp14:anchorId="3342C22B" wp14:editId="662C10F7">
+            <wp:simplePos x="0" y="0"/>
+            <wp:positionH relativeFrom="margin">
+              <wp:posOffset>-1270</wp:posOffset>
+            </wp:positionH>
+            <wp:positionV relativeFrom="margin">
+              <wp:posOffset>5935980</wp:posOffset>
+            </wp:positionV>
+            <wp:extent cx="5731510" cy="2371090"/>
+            <wp:effectExtent l="0" t="0" r="2540" b="0"/>
+            <wp:wrapSquare wrapText="bothSides"/>
+            <wp:docPr id="3" name="Picture 3"/>
+            <wp:cNvGraphicFramePr>
+              <a:graphicFrameLocks xmlns:a="http://schemas.openxmlformats.org/drawingml/2006/main" noChangeAspect="1"/>
+            </wp:cNvGraphicFramePr>
+            <a:graphic xmlns:a="http://schemas.openxmlformats.org/drawingml/2006/main">
+              <a:graphicData uri="http://schemas.openxmlformats.org/drawingml/2006/picture">
+                <pic:pic xmlns:pic="http://schemas.openxmlformats.org/drawingml/2006/picture">
+                  <pic:nvPicPr>
+                    <pic:cNvPr id="1" name=""/>
+                    <pic:cNvPicPr/>
+                  </pic:nvPicPr>
+                  <pic:blipFill>
+                    <a:blip r:embed="rId6" cstate="print">
+                      <a:extLst>
+                        <a:ext uri="{28A0092B-C50C-407E-A947-70E740481C1C}">
+                          <a14:useLocalDpi xmlns:a14="http://schemas.microsoft.com/office/drawing/2010/main" val="0"/>
+                        </a:ext>
+                      </a:extLst>
+                    </a:blip>
+                    <a:stretch>
+                      <a:fillRect/>
+                    </a:stretch>
+                  </pic:blipFill>
+                  <pic:spPr>
+                    <a:xfrm>
+                      <a:off x="0" y="0"/>
+                      <a:ext cx="5731510" cy="2371090"/>
+                    </a:xfrm>
+                    <a:prstGeom prst="rect">
+                      <a:avLst/>
+                    </a:prstGeom>
+                  </pic:spPr>
+                </pic:pic>
+              </a:graphicData>
+            </a:graphic>
+          </wp:anchor>
+        </w:drawing>
+      </w:r>
     </w:p>
     <w:sectPr>
       <w:pgSz w:w="11906" w:h="16838"/>
@@ -2781,7 +4932,7 @@
   <w:style w:type="paragraph" w:default="1" w:styleId="Normal">
     <w:name w:val="Normal"/>
     <w:qFormat/>
-    <w:rsid w:val="00AD4A70"/>
+    <w:rsid w:val="00130E5C"/>
     <w:pPr>
       <w:spacing w:line="256" w:lineRule="auto"/>
     </w:pPr>

</xml_diff>